<commit_message>
Update Calibration function in sensitivity analysis
</commit_message>
<xml_diff>
--- a/Sensitivity/tables/supplementary/table3S.docx
+++ b/Sensitivity/tables/supplementary/table3S.docx
@@ -463,7 +463,7 @@
                 <w:rFonts w:ascii="Calibri" w:hAnsi="Calibri"/>
                 <w:sz w:val="20"/>
               </w:rPr>
-              <w:t xml:space="default">5.088575</w:t>
+              <w:t xml:space="default">5.923406</w:t>
             </w:r>
           </w:p>
         </w:tc>
@@ -833,151 +833,151 @@
                 <w:rFonts w:ascii="Calibri" w:hAnsi="Calibri"/>
                 <w:sz w:val="20"/>
               </w:rPr>
-              <w:t xml:space="default">0.39</w:t>
-            </w:r>
-          </w:p>
-        </w:tc>
-        <w:tc>
-          <w:tcPr>
-            <w:tcBorders>
-              <w:top w:val="single" w:space="0" w:color="D3D3D3"/>
-              <w:bottom w:val="single" w:space="0" w:color="D3D3D3"/>
-              <w:start w:val="single" w:space="0" w:color="D3D3D3"/>
-              <w:end w:val="single" w:space="0" w:color="D3D3D3"/>
-            </w:tcBorders>
-          </w:tcPr>
-          <w:p>
-            <w:pPr>
-              <w:spacing w:before="0" w:after="60"/>
-              <w:keepNext/>
-              <w:jc w:val="end"/>
-            </w:pPr>
-            <w:r>
-              <w:rPr>
-                <w:rFonts w:ascii="Calibri" w:hAnsi="Calibri"/>
-                <w:sz w:val="20"/>
-              </w:rPr>
-              <w:t xml:space="default">18.4</w:t>
-            </w:r>
-          </w:p>
-        </w:tc>
-        <w:tc>
-          <w:tcPr>
-            <w:tcBorders>
-              <w:top w:val="single" w:space="0" w:color="D3D3D3"/>
-              <w:bottom w:val="single" w:space="0" w:color="D3D3D3"/>
-              <w:start w:val="single" w:space="0" w:color="D3D3D3"/>
-              <w:end w:val="single" w:space="0" w:color="D3D3D3"/>
-            </w:tcBorders>
-          </w:tcPr>
-          <w:p>
-            <w:pPr>
-              <w:spacing w:before="0" w:after="60"/>
-              <w:keepNext/>
-              <w:jc w:val="end"/>
-            </w:pPr>
-            <w:r>
-              <w:rPr>
-                <w:rFonts w:ascii="Calibri" w:hAnsi="Calibri"/>
-                <w:sz w:val="20"/>
-              </w:rPr>
-              <w:t xml:space="default">37.4</w:t>
-            </w:r>
-          </w:p>
-        </w:tc>
-        <w:tc>
-          <w:tcPr>
-            <w:tcBorders>
-              <w:top w:val="single" w:space="0" w:color="D3D3D3"/>
-              <w:bottom w:val="single" w:space="0" w:color="D3D3D3"/>
-              <w:start w:val="single" w:space="0" w:color="D3D3D3"/>
-              <w:end w:val="single" w:space="0" w:color="D3D3D3"/>
-            </w:tcBorders>
-          </w:tcPr>
-          <w:p>
-            <w:pPr>
-              <w:spacing w:before="0" w:after="60"/>
-              <w:keepNext/>
-              <w:jc w:val="end"/>
-            </w:pPr>
-            <w:r>
-              <w:rPr>
-                <w:rFonts w:ascii="Calibri" w:hAnsi="Calibri"/>
-                <w:sz w:val="20"/>
-              </w:rPr>
-              <w:t xml:space="default">64.730024</w:t>
-            </w:r>
-          </w:p>
-        </w:tc>
-        <w:tc>
-          <w:tcPr>
-            <w:tcBorders>
-              <w:top w:val="single" w:space="0" w:color="D3D3D3"/>
-              <w:bottom w:val="single" w:space="0" w:color="D3D3D3"/>
-              <w:start w:val="single" w:space="0" w:color="D3D3D3"/>
-              <w:end w:val="single" w:space="0" w:color="D3D3D3"/>
-            </w:tcBorders>
-          </w:tcPr>
-          <w:p>
-            <w:pPr>
-              <w:spacing w:before="0" w:after="60"/>
-              <w:keepNext/>
-              <w:jc w:val="end"/>
-            </w:pPr>
-            <w:r>
-              <w:rPr>
-                <w:rFonts w:ascii="Calibri" w:hAnsi="Calibri"/>
-                <w:sz w:val="20"/>
-              </w:rPr>
-              <w:t xml:space="default">1.7</w:t>
-            </w:r>
-          </w:p>
-        </w:tc>
-        <w:tc>
-          <w:tcPr>
-            <w:tcBorders>
-              <w:top w:val="single" w:space="0" w:color="D3D3D3"/>
-              <w:bottom w:val="single" w:space="0" w:color="D3D3D3"/>
-              <w:start w:val="single" w:space="0" w:color="D3D3D3"/>
-              <w:end w:val="single" w:space="0" w:color="D3D3D3"/>
-            </w:tcBorders>
-          </w:tcPr>
-          <w:p>
-            <w:pPr>
-              <w:spacing w:before="0" w:after="60"/>
-              <w:keepNext/>
-              <w:jc w:val="end"/>
-            </w:pPr>
-            <w:r>
-              <w:rPr>
-                <w:rFonts w:ascii="Calibri" w:hAnsi="Calibri"/>
-                <w:sz w:val="20"/>
-              </w:rPr>
-              <w:t xml:space="default">-72.1</w:t>
-            </w:r>
-          </w:p>
-        </w:tc>
-        <w:tc>
-          <w:tcPr>
-            <w:tcBorders>
-              <w:top w:val="single" w:space="0" w:color="D3D3D3"/>
-              <w:bottom w:val="single" w:space="0" w:color="D3D3D3"/>
-              <w:start w:val="single" w:space="0" w:color="D3D3D3"/>
-              <w:end w:val="single" w:space="0" w:color="D3D3D3"/>
-            </w:tcBorders>
-          </w:tcPr>
-          <w:p>
-            <w:pPr>
-              <w:spacing w:before="0" w:after="60"/>
-              <w:keepNext/>
-              <w:jc w:val="end"/>
-            </w:pPr>
-            <w:r>
-              <w:rPr>
-                <w:rFonts w:ascii="Calibri" w:hAnsi="Calibri"/>
-                <w:sz w:val="20"/>
-              </w:rPr>
-              <w:t xml:space="default">75.5</w:t>
+              <w:t xml:space="default">0.40</w:t>
+            </w:r>
+          </w:p>
+        </w:tc>
+        <w:tc>
+          <w:tcPr>
+            <w:tcBorders>
+              <w:top w:val="single" w:space="0" w:color="D3D3D3"/>
+              <w:bottom w:val="single" w:space="0" w:color="D3D3D3"/>
+              <w:start w:val="single" w:space="0" w:color="D3D3D3"/>
+              <w:end w:val="single" w:space="0" w:color="D3D3D3"/>
+            </w:tcBorders>
+          </w:tcPr>
+          <w:p>
+            <w:pPr>
+              <w:spacing w:before="0" w:after="60"/>
+              <w:keepNext/>
+              <w:jc w:val="end"/>
+            </w:pPr>
+            <w:r>
+              <w:rPr>
+                <w:rFonts w:ascii="Calibri" w:hAnsi="Calibri"/>
+                <w:sz w:val="20"/>
+              </w:rPr>
+              <w:t xml:space="default">17.3</w:t>
+            </w:r>
+          </w:p>
+        </w:tc>
+        <w:tc>
+          <w:tcPr>
+            <w:tcBorders>
+              <w:top w:val="single" w:space="0" w:color="D3D3D3"/>
+              <w:bottom w:val="single" w:space="0" w:color="D3D3D3"/>
+              <w:start w:val="single" w:space="0" w:color="D3D3D3"/>
+              <w:end w:val="single" w:space="0" w:color="D3D3D3"/>
+            </w:tcBorders>
+          </w:tcPr>
+          <w:p>
+            <w:pPr>
+              <w:spacing w:before="0" w:after="60"/>
+              <w:keepNext/>
+              <w:jc w:val="end"/>
+            </w:pPr>
+            <w:r>
+              <w:rPr>
+                <w:rFonts w:ascii="Calibri" w:hAnsi="Calibri"/>
+                <w:sz w:val="20"/>
+              </w:rPr>
+              <w:t xml:space="default">37.5</w:t>
+            </w:r>
+          </w:p>
+        </w:tc>
+        <w:tc>
+          <w:tcPr>
+            <w:tcBorders>
+              <w:top w:val="single" w:space="0" w:color="D3D3D3"/>
+              <w:bottom w:val="single" w:space="0" w:color="D3D3D3"/>
+              <w:start w:val="single" w:space="0" w:color="D3D3D3"/>
+              <w:end w:val="single" w:space="0" w:color="D3D3D3"/>
+            </w:tcBorders>
+          </w:tcPr>
+          <w:p>
+            <w:pPr>
+              <w:spacing w:before="0" w:after="60"/>
+              <w:keepNext/>
+              <w:jc w:val="end"/>
+            </w:pPr>
+            <w:r>
+              <w:rPr>
+                <w:rFonts w:ascii="Calibri" w:hAnsi="Calibri"/>
+                <w:sz w:val="20"/>
+              </w:rPr>
+              <w:t xml:space="default">65.424267</w:t>
+            </w:r>
+          </w:p>
+        </w:tc>
+        <w:tc>
+          <w:tcPr>
+            <w:tcBorders>
+              <w:top w:val="single" w:space="0" w:color="D3D3D3"/>
+              <w:bottom w:val="single" w:space="0" w:color="D3D3D3"/>
+              <w:start w:val="single" w:space="0" w:color="D3D3D3"/>
+              <w:end w:val="single" w:space="0" w:color="D3D3D3"/>
+            </w:tcBorders>
+          </w:tcPr>
+          <w:p>
+            <w:pPr>
+              <w:spacing w:before="0" w:after="60"/>
+              <w:keepNext/>
+              <w:jc w:val="end"/>
+            </w:pPr>
+            <w:r>
+              <w:rPr>
+                <w:rFonts w:ascii="Calibri" w:hAnsi="Calibri"/>
+                <w:sz w:val="20"/>
+              </w:rPr>
+              <w:t xml:space="default">0.6</w:t>
+            </w:r>
+          </w:p>
+        </w:tc>
+        <w:tc>
+          <w:tcPr>
+            <w:tcBorders>
+              <w:top w:val="single" w:space="0" w:color="D3D3D3"/>
+              <w:bottom w:val="single" w:space="0" w:color="D3D3D3"/>
+              <w:start w:val="single" w:space="0" w:color="D3D3D3"/>
+              <w:end w:val="single" w:space="0" w:color="D3D3D3"/>
+            </w:tcBorders>
+          </w:tcPr>
+          <w:p>
+            <w:pPr>
+              <w:spacing w:before="0" w:after="60"/>
+              <w:keepNext/>
+              <w:jc w:val="end"/>
+            </w:pPr>
+            <w:r>
+              <w:rPr>
+                <w:rFonts w:ascii="Calibri" w:hAnsi="Calibri"/>
+                <w:sz w:val="20"/>
+              </w:rPr>
+              <w:t xml:space="default">-73.4</w:t>
+            </w:r>
+          </w:p>
+        </w:tc>
+        <w:tc>
+          <w:tcPr>
+            <w:tcBorders>
+              <w:top w:val="single" w:space="0" w:color="D3D3D3"/>
+              <w:bottom w:val="single" w:space="0" w:color="D3D3D3"/>
+              <w:start w:val="single" w:space="0" w:color="D3D3D3"/>
+              <w:end w:val="single" w:space="0" w:color="D3D3D3"/>
+            </w:tcBorders>
+          </w:tcPr>
+          <w:p>
+            <w:pPr>
+              <w:spacing w:before="0" w:after="60"/>
+              <w:keepNext/>
+              <w:jc w:val="end"/>
+            </w:pPr>
+            <w:r>
+              <w:rPr>
+                <w:rFonts w:ascii="Calibri" w:hAnsi="Calibri"/>
+                <w:sz w:val="20"/>
+              </w:rPr>
+              <w:t xml:space="default">74.7</w:t>
             </w:r>
           </w:p>
         </w:tc>
@@ -1356,31 +1356,31 @@
                 <w:rFonts w:ascii="Calibri" w:hAnsi="Calibri"/>
                 <w:sz w:val="20"/>
               </w:rPr>
-              <w:t xml:space="default">13.2</w:t>
-            </w:r>
-          </w:p>
-        </w:tc>
-        <w:tc>
-          <w:tcPr>
-            <w:tcBorders>
-              <w:top w:val="single" w:space="0" w:color="D3D3D3"/>
-              <w:bottom w:val="single" w:space="0" w:color="D3D3D3"/>
-              <w:start w:val="single" w:space="0" w:color="D3D3D3"/>
-              <w:end w:val="single" w:space="0" w:color="D3D3D3"/>
-            </w:tcBorders>
-          </w:tcPr>
-          <w:p>
-            <w:pPr>
-              <w:spacing w:before="0" w:after="60"/>
-              <w:keepNext/>
-              <w:jc w:val="end"/>
-            </w:pPr>
-            <w:r>
-              <w:rPr>
-                <w:rFonts w:ascii="Calibri" w:hAnsi="Calibri"/>
-                <w:sz w:val="20"/>
-              </w:rPr>
-              <w:t xml:space="default">2.649849</w:t>
+              <w:t xml:space="default">13.1</w:t>
+            </w:r>
+          </w:p>
+        </w:tc>
+        <w:tc>
+          <w:tcPr>
+            <w:tcBorders>
+              <w:top w:val="single" w:space="0" w:color="D3D3D3"/>
+              <w:bottom w:val="single" w:space="0" w:color="D3D3D3"/>
+              <w:start w:val="single" w:space="0" w:color="D3D3D3"/>
+              <w:end w:val="single" w:space="0" w:color="D3D3D3"/>
+            </w:tcBorders>
+          </w:tcPr>
+          <w:p>
+            <w:pPr>
+              <w:spacing w:before="0" w:after="60"/>
+              <w:keepNext/>
+              <w:jc w:val="end"/>
+            </w:pPr>
+            <w:r>
+              <w:rPr>
+                <w:rFonts w:ascii="Calibri" w:hAnsi="Calibri"/>
+                <w:sz w:val="20"/>
+              </w:rPr>
+              <w:t xml:space="default">2.601445</w:t>
             </w:r>
           </w:p>
         </w:tc>
@@ -1428,31 +1428,31 @@
                 <w:rFonts w:ascii="Calibri" w:hAnsi="Calibri"/>
                 <w:sz w:val="20"/>
               </w:rPr>
-              <w:t xml:space="default">-28.1</w:t>
-            </w:r>
-          </w:p>
-        </w:tc>
-        <w:tc>
-          <w:tcPr>
-            <w:tcBorders>
-              <w:top w:val="single" w:space="0" w:color="D3D3D3"/>
-              <w:bottom w:val="single" w:space="0" w:color="D3D3D3"/>
-              <w:start w:val="single" w:space="0" w:color="D3D3D3"/>
-              <w:end w:val="single" w:space="0" w:color="D3D3D3"/>
-            </w:tcBorders>
-          </w:tcPr>
-          <w:p>
-            <w:pPr>
-              <w:spacing w:before="0" w:after="60"/>
-              <w:keepNext/>
-              <w:jc w:val="end"/>
-            </w:pPr>
-            <w:r>
-              <w:rPr>
-                <w:rFonts w:ascii="Calibri" w:hAnsi="Calibri"/>
-                <w:sz w:val="20"/>
-              </w:rPr>
-              <w:t xml:space="default">22.7</w:t>
+              <w:t xml:space="default">-28.0</w:t>
+            </w:r>
+          </w:p>
+        </w:tc>
+        <w:tc>
+          <w:tcPr>
+            <w:tcBorders>
+              <w:top w:val="single" w:space="0" w:color="D3D3D3"/>
+              <w:bottom w:val="single" w:space="0" w:color="D3D3D3"/>
+              <w:start w:val="single" w:space="0" w:color="D3D3D3"/>
+              <w:end w:val="single" w:space="0" w:color="D3D3D3"/>
+            </w:tcBorders>
+          </w:tcPr>
+          <w:p>
+            <w:pPr>
+              <w:spacing w:before="0" w:after="60"/>
+              <w:keepNext/>
+              <w:jc w:val="end"/>
+            </w:pPr>
+            <w:r>
+              <w:rPr>
+                <w:rFonts w:ascii="Calibri" w:hAnsi="Calibri"/>
+                <w:sz w:val="20"/>
+              </w:rPr>
+              <w:t xml:space="default">22.6</w:t>
             </w:r>
           </w:p>
         </w:tc>
@@ -1750,151 +1750,151 @@
                 <w:rFonts w:ascii="Calibri" w:hAnsi="Calibri"/>
                 <w:sz w:val="20"/>
               </w:rPr>
-              <w:t xml:space="default">0.37</w:t>
-            </w:r>
-          </w:p>
-        </w:tc>
-        <w:tc>
-          <w:tcPr>
-            <w:tcBorders>
-              <w:top w:val="single" w:space="0" w:color="D3D3D3"/>
-              <w:bottom w:val="single" w:space="0" w:color="D3D3D3"/>
-              <w:start w:val="single" w:space="0" w:color="D3D3D3"/>
-              <w:end w:val="single" w:space="0" w:color="D3D3D3"/>
-            </w:tcBorders>
-          </w:tcPr>
-          <w:p>
-            <w:pPr>
-              <w:spacing w:before="0" w:after="60"/>
-              <w:keepNext/>
-              <w:jc w:val="end"/>
-            </w:pPr>
-            <w:r>
-              <w:rPr>
-                <w:rFonts w:ascii="Calibri" w:hAnsi="Calibri"/>
-                <w:sz w:val="20"/>
-              </w:rPr>
-              <w:t xml:space="default">24.4</w:t>
-            </w:r>
-          </w:p>
-        </w:tc>
-        <w:tc>
-          <w:tcPr>
-            <w:tcBorders>
-              <w:top w:val="single" w:space="0" w:color="D3D3D3"/>
-              <w:bottom w:val="single" w:space="0" w:color="D3D3D3"/>
-              <w:start w:val="single" w:space="0" w:color="D3D3D3"/>
-              <w:end w:val="single" w:space="0" w:color="D3D3D3"/>
-            </w:tcBorders>
-          </w:tcPr>
-          <w:p>
-            <w:pPr>
-              <w:spacing w:before="0" w:after="60"/>
-              <w:keepNext/>
-              <w:jc w:val="end"/>
-            </w:pPr>
-            <w:r>
-              <w:rPr>
-                <w:rFonts w:ascii="Calibri" w:hAnsi="Calibri"/>
-                <w:sz w:val="20"/>
-              </w:rPr>
-              <w:t xml:space="default">58.5</w:t>
-            </w:r>
-          </w:p>
-        </w:tc>
-        <w:tc>
-          <w:tcPr>
-            <w:tcBorders>
-              <w:top w:val="single" w:space="0" w:color="D3D3D3"/>
-              <w:bottom w:val="single" w:space="0" w:color="D3D3D3"/>
-              <w:start w:val="single" w:space="0" w:color="D3D3D3"/>
-              <w:end w:val="single" w:space="0" w:color="D3D3D3"/>
-            </w:tcBorders>
-          </w:tcPr>
-          <w:p>
-            <w:pPr>
-              <w:spacing w:before="0" w:after="60"/>
-              <w:keepNext/>
-              <w:jc w:val="end"/>
-            </w:pPr>
-            <w:r>
-              <w:rPr>
-                <w:rFonts w:ascii="Calibri" w:hAnsi="Calibri"/>
-                <w:sz w:val="20"/>
-              </w:rPr>
-              <w:t xml:space="default">48.807067</w:t>
-            </w:r>
-          </w:p>
-        </w:tc>
-        <w:tc>
-          <w:tcPr>
-            <w:tcBorders>
-              <w:top w:val="single" w:space="0" w:color="D3D3D3"/>
-              <w:bottom w:val="single" w:space="0" w:color="D3D3D3"/>
-              <w:start w:val="single" w:space="0" w:color="D3D3D3"/>
-              <w:end w:val="single" w:space="0" w:color="D3D3D3"/>
-            </w:tcBorders>
-          </w:tcPr>
-          <w:p>
-            <w:pPr>
-              <w:spacing w:before="0" w:after="60"/>
-              <w:keepNext/>
-              <w:jc w:val="end"/>
-            </w:pPr>
-            <w:r>
-              <w:rPr>
-                <w:rFonts w:ascii="Calibri" w:hAnsi="Calibri"/>
-                <w:sz w:val="20"/>
-              </w:rPr>
-              <w:t xml:space="default">-9.1</w:t>
-            </w:r>
-          </w:p>
-        </w:tc>
-        <w:tc>
-          <w:tcPr>
-            <w:tcBorders>
-              <w:top w:val="single" w:space="0" w:color="D3D3D3"/>
-              <w:bottom w:val="single" w:space="0" w:color="D3D3D3"/>
-              <w:start w:val="single" w:space="0" w:color="D3D3D3"/>
-              <w:end w:val="single" w:space="0" w:color="D3D3D3"/>
-            </w:tcBorders>
-          </w:tcPr>
-          <w:p>
-            <w:pPr>
-              <w:spacing w:before="0" w:after="60"/>
-              <w:keepNext/>
-              <w:jc w:val="end"/>
-            </w:pPr>
-            <w:r>
-              <w:rPr>
-                <w:rFonts w:ascii="Calibri" w:hAnsi="Calibri"/>
-                <w:sz w:val="20"/>
-              </w:rPr>
-              <w:t xml:space="default">-123.0</w:t>
-            </w:r>
-          </w:p>
-        </w:tc>
-        <w:tc>
-          <w:tcPr>
-            <w:tcBorders>
-              <w:top w:val="single" w:space="0" w:color="D3D3D3"/>
-              <w:bottom w:val="single" w:space="0" w:color="D3D3D3"/>
-              <w:start w:val="single" w:space="0" w:color="D3D3D3"/>
-              <w:end w:val="single" w:space="0" w:color="D3D3D3"/>
-            </w:tcBorders>
-          </w:tcPr>
-          <w:p>
-            <w:pPr>
-              <w:spacing w:before="0" w:after="60"/>
-              <w:keepNext/>
-              <w:jc w:val="end"/>
-            </w:pPr>
-            <w:r>
-              <w:rPr>
-                <w:rFonts w:ascii="Calibri" w:hAnsi="Calibri"/>
-                <w:sz w:val="20"/>
-              </w:rPr>
-              <w:t xml:space="default">104.8</w:t>
+              <w:t xml:space="default">0.42</w:t>
+            </w:r>
+          </w:p>
+        </w:tc>
+        <w:tc>
+          <w:tcPr>
+            <w:tcBorders>
+              <w:top w:val="single" w:space="0" w:color="D3D3D3"/>
+              <w:bottom w:val="single" w:space="0" w:color="D3D3D3"/>
+              <w:start w:val="single" w:space="0" w:color="D3D3D3"/>
+              <w:end w:val="single" w:space="0" w:color="D3D3D3"/>
+            </w:tcBorders>
+          </w:tcPr>
+          <w:p>
+            <w:pPr>
+              <w:spacing w:before="0" w:after="60"/>
+              <w:keepNext/>
+              <w:jc w:val="end"/>
+            </w:pPr>
+            <w:r>
+              <w:rPr>
+                <w:rFonts w:ascii="Calibri" w:hAnsi="Calibri"/>
+                <w:sz w:val="20"/>
+              </w:rPr>
+              <w:t xml:space="default">23.5</w:t>
+            </w:r>
+          </w:p>
+        </w:tc>
+        <w:tc>
+          <w:tcPr>
+            <w:tcBorders>
+              <w:top w:val="single" w:space="0" w:color="D3D3D3"/>
+              <w:bottom w:val="single" w:space="0" w:color="D3D3D3"/>
+              <w:start w:val="single" w:space="0" w:color="D3D3D3"/>
+              <w:end w:val="single" w:space="0" w:color="D3D3D3"/>
+            </w:tcBorders>
+          </w:tcPr>
+          <w:p>
+            <w:pPr>
+              <w:spacing w:before="0" w:after="60"/>
+              <w:keepNext/>
+              <w:jc w:val="end"/>
+            </w:pPr>
+            <w:r>
+              <w:rPr>
+                <w:rFonts w:ascii="Calibri" w:hAnsi="Calibri"/>
+                <w:sz w:val="20"/>
+              </w:rPr>
+              <w:t xml:space="default">57.3</w:t>
+            </w:r>
+          </w:p>
+        </w:tc>
+        <w:tc>
+          <w:tcPr>
+            <w:tcBorders>
+              <w:top w:val="single" w:space="0" w:color="D3D3D3"/>
+              <w:bottom w:val="single" w:space="0" w:color="D3D3D3"/>
+              <w:start w:val="single" w:space="0" w:color="D3D3D3"/>
+              <w:end w:val="single" w:space="0" w:color="D3D3D3"/>
+            </w:tcBorders>
+          </w:tcPr>
+          <w:p>
+            <w:pPr>
+              <w:spacing w:before="0" w:after="60"/>
+              <w:keepNext/>
+              <w:jc w:val="end"/>
+            </w:pPr>
+            <w:r>
+              <w:rPr>
+                <w:rFonts w:ascii="Calibri" w:hAnsi="Calibri"/>
+                <w:sz w:val="20"/>
+              </w:rPr>
+              <w:t xml:space="default">41.699420</w:t>
+            </w:r>
+          </w:p>
+        </w:tc>
+        <w:tc>
+          <w:tcPr>
+            <w:tcBorders>
+              <w:top w:val="single" w:space="0" w:color="D3D3D3"/>
+              <w:bottom w:val="single" w:space="0" w:color="D3D3D3"/>
+              <w:start w:val="single" w:space="0" w:color="D3D3D3"/>
+              <w:end w:val="single" w:space="0" w:color="D3D3D3"/>
+            </w:tcBorders>
+          </w:tcPr>
+          <w:p>
+            <w:pPr>
+              <w:spacing w:before="0" w:after="60"/>
+              <w:keepNext/>
+              <w:jc w:val="end"/>
+            </w:pPr>
+            <w:r>
+              <w:rPr>
+                <w:rFonts w:ascii="Calibri" w:hAnsi="Calibri"/>
+                <w:sz w:val="20"/>
+              </w:rPr>
+              <w:t xml:space="default">-9.2</w:t>
+            </w:r>
+          </w:p>
+        </w:tc>
+        <w:tc>
+          <w:tcPr>
+            <w:tcBorders>
+              <w:top w:val="single" w:space="0" w:color="D3D3D3"/>
+              <w:bottom w:val="single" w:space="0" w:color="D3D3D3"/>
+              <w:start w:val="single" w:space="0" w:color="D3D3D3"/>
+              <w:end w:val="single" w:space="0" w:color="D3D3D3"/>
+            </w:tcBorders>
+          </w:tcPr>
+          <w:p>
+            <w:pPr>
+              <w:spacing w:before="0" w:after="60"/>
+              <w:keepNext/>
+              <w:jc w:val="end"/>
+            </w:pPr>
+            <w:r>
+              <w:rPr>
+                <w:rFonts w:ascii="Calibri" w:hAnsi="Calibri"/>
+                <w:sz w:val="20"/>
+              </w:rPr>
+              <w:t xml:space="default">-120.6</w:t>
+            </w:r>
+          </w:p>
+        </w:tc>
+        <w:tc>
+          <w:tcPr>
+            <w:tcBorders>
+              <w:top w:val="single" w:space="0" w:color="D3D3D3"/>
+              <w:bottom w:val="single" w:space="0" w:color="D3D3D3"/>
+              <w:start w:val="single" w:space="0" w:color="D3D3D3"/>
+              <w:end w:val="single" w:space="0" w:color="D3D3D3"/>
+            </w:tcBorders>
+          </w:tcPr>
+          <w:p>
+            <w:pPr>
+              <w:spacing w:before="0" w:after="60"/>
+              <w:keepNext/>
+              <w:jc w:val="end"/>
+            </w:pPr>
+            <w:r>
+              <w:rPr>
+                <w:rFonts w:ascii="Calibri" w:hAnsi="Calibri"/>
+                <w:sz w:val="20"/>
+              </w:rPr>
+              <w:t xml:space="default">102.2</w:t>
             </w:r>
           </w:p>
         </w:tc>
@@ -2249,7 +2249,7 @@
                 <w:rFonts w:ascii="Calibri" w:hAnsi="Calibri"/>
                 <w:sz w:val="20"/>
               </w:rPr>
-              <w:t xml:space="default">3.2</w:t>
+              <w:t xml:space="default">3.1</w:t>
             </w:r>
           </w:p>
         </w:tc>
@@ -2297,7 +2297,7 @@
                 <w:rFonts w:ascii="Calibri" w:hAnsi="Calibri"/>
                 <w:sz w:val="20"/>
               </w:rPr>
-              <w:t xml:space="default">18.847741</w:t>
+              <w:t xml:space="default">18.503397</w:t>
             </w:r>
           </w:p>
         </w:tc>
@@ -2345,31 +2345,31 @@
                 <w:rFonts w:ascii="Calibri" w:hAnsi="Calibri"/>
                 <w:sz w:val="20"/>
               </w:rPr>
-              <w:t xml:space="default">-8.1</w:t>
-            </w:r>
-          </w:p>
-        </w:tc>
-        <w:tc>
-          <w:tcPr>
-            <w:tcBorders>
-              <w:top w:val="single" w:space="0" w:color="D3D3D3"/>
-              <w:bottom w:val="single" w:space="0" w:color="D3D3D3"/>
-              <w:start w:val="single" w:space="0" w:color="D3D3D3"/>
-              <w:end w:val="single" w:space="0" w:color="D3D3D3"/>
-            </w:tcBorders>
-          </w:tcPr>
-          <w:p>
-            <w:pPr>
-              <w:spacing w:before="0" w:after="60"/>
-              <w:keepNext/>
-              <w:jc w:val="end"/>
-            </w:pPr>
-            <w:r>
-              <w:rPr>
-                <w:rFonts w:ascii="Calibri" w:hAnsi="Calibri"/>
-                <w:sz w:val="20"/>
-              </w:rPr>
-              <w:t xml:space="default">12.4</w:t>
+              <w:t xml:space="default">-7.9</w:t>
+            </w:r>
+          </w:p>
+        </w:tc>
+        <w:tc>
+          <w:tcPr>
+            <w:tcBorders>
+              <w:top w:val="single" w:space="0" w:color="D3D3D3"/>
+              <w:bottom w:val="single" w:space="0" w:color="D3D3D3"/>
+              <w:start w:val="single" w:space="0" w:color="D3D3D3"/>
+              <w:end w:val="single" w:space="0" w:color="D3D3D3"/>
+            </w:tcBorders>
+          </w:tcPr>
+          <w:p>
+            <w:pPr>
+              <w:spacing w:before="0" w:after="60"/>
+              <w:keepNext/>
+              <w:jc w:val="end"/>
+            </w:pPr>
+            <w:r>
+              <w:rPr>
+                <w:rFonts w:ascii="Calibri" w:hAnsi="Calibri"/>
+                <w:sz w:val="20"/>
+              </w:rPr>
+              <w:t xml:space="default">12.3</w:t>
             </w:r>
           </w:p>
         </w:tc>
@@ -2667,151 +2667,151 @@
                 <w:rFonts w:ascii="Calibri" w:hAnsi="Calibri"/>
                 <w:sz w:val="20"/>
               </w:rPr>
-              <w:t xml:space="default">0.37</w:t>
-            </w:r>
-          </w:p>
-        </w:tc>
-        <w:tc>
-          <w:tcPr>
-            <w:tcBorders>
-              <w:top w:val="single" w:space="0" w:color="D3D3D3"/>
-              <w:bottom w:val="single" w:space="0" w:color="D3D3D3"/>
-              <w:start w:val="single" w:space="0" w:color="D3D3D3"/>
-              <w:end w:val="single" w:space="0" w:color="D3D3D3"/>
-            </w:tcBorders>
-          </w:tcPr>
-          <w:p>
-            <w:pPr>
-              <w:spacing w:before="0" w:after="60"/>
-              <w:keepNext/>
-              <w:jc w:val="end"/>
-            </w:pPr>
-            <w:r>
-              <w:rPr>
-                <w:rFonts w:ascii="Calibri" w:hAnsi="Calibri"/>
-                <w:sz w:val="20"/>
-              </w:rPr>
-              <w:t xml:space="default">20.2</w:t>
-            </w:r>
-          </w:p>
-        </w:tc>
-        <w:tc>
-          <w:tcPr>
-            <w:tcBorders>
-              <w:top w:val="single" w:space="0" w:color="D3D3D3"/>
-              <w:bottom w:val="single" w:space="0" w:color="D3D3D3"/>
-              <w:start w:val="single" w:space="0" w:color="D3D3D3"/>
-              <w:end w:val="single" w:space="0" w:color="D3D3D3"/>
-            </w:tcBorders>
-          </w:tcPr>
-          <w:p>
-            <w:pPr>
-              <w:spacing w:before="0" w:after="60"/>
-              <w:keepNext/>
-              <w:jc w:val="end"/>
-            </w:pPr>
-            <w:r>
-              <w:rPr>
-                <w:rFonts w:ascii="Calibri" w:hAnsi="Calibri"/>
-                <w:sz w:val="20"/>
-              </w:rPr>
-              <w:t xml:space="default">53.6</w:t>
-            </w:r>
-          </w:p>
-        </w:tc>
-        <w:tc>
-          <w:tcPr>
-            <w:tcBorders>
-              <w:top w:val="single" w:space="0" w:color="D3D3D3"/>
-              <w:bottom w:val="single" w:space="0" w:color="D3D3D3"/>
-              <w:start w:val="single" w:space="0" w:color="D3D3D3"/>
-              <w:end w:val="single" w:space="0" w:color="D3D3D3"/>
-            </w:tcBorders>
-          </w:tcPr>
-          <w:p>
-            <w:pPr>
-              <w:spacing w:before="0" w:after="60"/>
-              <w:keepNext/>
-              <w:jc w:val="end"/>
-            </w:pPr>
-            <w:r>
-              <w:rPr>
-                <w:rFonts w:ascii="Calibri" w:hAnsi="Calibri"/>
-                <w:sz w:val="20"/>
-              </w:rPr>
-              <w:t xml:space="default">85.125827</w:t>
-            </w:r>
-          </w:p>
-        </w:tc>
-        <w:tc>
-          <w:tcPr>
-            <w:tcBorders>
-              <w:top w:val="single" w:space="0" w:color="D3D3D3"/>
-              <w:bottom w:val="single" w:space="0" w:color="D3D3D3"/>
-              <w:start w:val="single" w:space="0" w:color="D3D3D3"/>
-              <w:end w:val="single" w:space="0" w:color="D3D3D3"/>
-            </w:tcBorders>
-          </w:tcPr>
-          <w:p>
-            <w:pPr>
-              <w:spacing w:before="0" w:after="60"/>
-              <w:keepNext/>
-              <w:jc w:val="end"/>
-            </w:pPr>
-            <w:r>
-              <w:rPr>
-                <w:rFonts w:ascii="Calibri" w:hAnsi="Calibri"/>
-                <w:sz w:val="20"/>
-              </w:rPr>
-              <w:t xml:space="default">2.6</w:t>
-            </w:r>
-          </w:p>
-        </w:tc>
-        <w:tc>
-          <w:tcPr>
-            <w:tcBorders>
-              <w:top w:val="single" w:space="0" w:color="D3D3D3"/>
-              <w:bottom w:val="single" w:space="0" w:color="D3D3D3"/>
-              <w:start w:val="single" w:space="0" w:color="D3D3D3"/>
-              <w:end w:val="single" w:space="0" w:color="D3D3D3"/>
-            </w:tcBorders>
-          </w:tcPr>
-          <w:p>
-            <w:pPr>
-              <w:spacing w:before="0" w:after="60"/>
-              <w:keepNext/>
-              <w:jc w:val="end"/>
-            </w:pPr>
-            <w:r>
-              <w:rPr>
-                <w:rFonts w:ascii="Calibri" w:hAnsi="Calibri"/>
-                <w:sz w:val="20"/>
-              </w:rPr>
-              <w:t xml:space="default">-102.9</w:t>
-            </w:r>
-          </w:p>
-        </w:tc>
-        <w:tc>
-          <w:tcPr>
-            <w:tcBorders>
-              <w:top w:val="single" w:space="0" w:color="D3D3D3"/>
-              <w:bottom w:val="single" w:space="0" w:color="D3D3D3"/>
-              <w:start w:val="single" w:space="0" w:color="D3D3D3"/>
-              <w:end w:val="single" w:space="0" w:color="D3D3D3"/>
-            </w:tcBorders>
-          </w:tcPr>
-          <w:p>
-            <w:pPr>
-              <w:spacing w:before="0" w:after="60"/>
-              <w:keepNext/>
-              <w:jc w:val="end"/>
-            </w:pPr>
-            <w:r>
-              <w:rPr>
-                <w:rFonts w:ascii="Calibri" w:hAnsi="Calibri"/>
-                <w:sz w:val="20"/>
-              </w:rPr>
-              <w:t xml:space="default">108.0</w:t>
+              <w:t xml:space="default">0.40</w:t>
+            </w:r>
+          </w:p>
+        </w:tc>
+        <w:tc>
+          <w:tcPr>
+            <w:tcBorders>
+              <w:top w:val="single" w:space="0" w:color="D3D3D3"/>
+              <w:bottom w:val="single" w:space="0" w:color="D3D3D3"/>
+              <w:start w:val="single" w:space="0" w:color="D3D3D3"/>
+              <w:end w:val="single" w:space="0" w:color="D3D3D3"/>
+            </w:tcBorders>
+          </w:tcPr>
+          <w:p>
+            <w:pPr>
+              <w:spacing w:before="0" w:after="60"/>
+              <w:keepNext/>
+              <w:jc w:val="end"/>
+            </w:pPr>
+            <w:r>
+              <w:rPr>
+                <w:rFonts w:ascii="Calibri" w:hAnsi="Calibri"/>
+                <w:sz w:val="20"/>
+              </w:rPr>
+              <w:t xml:space="default">19.8</w:t>
+            </w:r>
+          </w:p>
+        </w:tc>
+        <w:tc>
+          <w:tcPr>
+            <w:tcBorders>
+              <w:top w:val="single" w:space="0" w:color="D3D3D3"/>
+              <w:bottom w:val="single" w:space="0" w:color="D3D3D3"/>
+              <w:start w:val="single" w:space="0" w:color="D3D3D3"/>
+              <w:end w:val="single" w:space="0" w:color="D3D3D3"/>
+            </w:tcBorders>
+          </w:tcPr>
+          <w:p>
+            <w:pPr>
+              <w:spacing w:before="0" w:after="60"/>
+              <w:keepNext/>
+              <w:jc w:val="end"/>
+            </w:pPr>
+            <w:r>
+              <w:rPr>
+                <w:rFonts w:ascii="Calibri" w:hAnsi="Calibri"/>
+                <w:sz w:val="20"/>
+              </w:rPr>
+              <w:t xml:space="default">52.7</w:t>
+            </w:r>
+          </w:p>
+        </w:tc>
+        <w:tc>
+          <w:tcPr>
+            <w:tcBorders>
+              <w:top w:val="single" w:space="0" w:color="D3D3D3"/>
+              <w:bottom w:val="single" w:space="0" w:color="D3D3D3"/>
+              <w:start w:val="single" w:space="0" w:color="D3D3D3"/>
+              <w:end w:val="single" w:space="0" w:color="D3D3D3"/>
+            </w:tcBorders>
+          </w:tcPr>
+          <w:p>
+            <w:pPr>
+              <w:spacing w:before="0" w:after="60"/>
+              <w:keepNext/>
+              <w:jc w:val="end"/>
+            </w:pPr>
+            <w:r>
+              <w:rPr>
+                <w:rFonts w:ascii="Calibri" w:hAnsi="Calibri"/>
+                <w:sz w:val="20"/>
+              </w:rPr>
+              <w:t xml:space="default">78.848365</w:t>
+            </w:r>
+          </w:p>
+        </w:tc>
+        <w:tc>
+          <w:tcPr>
+            <w:tcBorders>
+              <w:top w:val="single" w:space="0" w:color="D3D3D3"/>
+              <w:bottom w:val="single" w:space="0" w:color="D3D3D3"/>
+              <w:start w:val="single" w:space="0" w:color="D3D3D3"/>
+              <w:end w:val="single" w:space="0" w:color="D3D3D3"/>
+            </w:tcBorders>
+          </w:tcPr>
+          <w:p>
+            <w:pPr>
+              <w:spacing w:before="0" w:after="60"/>
+              <w:keepNext/>
+              <w:jc w:val="end"/>
+            </w:pPr>
+            <w:r>
+              <w:rPr>
+                <w:rFonts w:ascii="Calibri" w:hAnsi="Calibri"/>
+                <w:sz w:val="20"/>
+              </w:rPr>
+              <w:t xml:space="default">2.9</w:t>
+            </w:r>
+          </w:p>
+        </w:tc>
+        <w:tc>
+          <w:tcPr>
+            <w:tcBorders>
+              <w:top w:val="single" w:space="0" w:color="D3D3D3"/>
+              <w:bottom w:val="single" w:space="0" w:color="D3D3D3"/>
+              <w:start w:val="single" w:space="0" w:color="D3D3D3"/>
+              <w:end w:val="single" w:space="0" w:color="D3D3D3"/>
+            </w:tcBorders>
+          </w:tcPr>
+          <w:p>
+            <w:pPr>
+              <w:spacing w:before="0" w:after="60"/>
+              <w:keepNext/>
+              <w:jc w:val="end"/>
+            </w:pPr>
+            <w:r>
+              <w:rPr>
+                <w:rFonts w:ascii="Calibri" w:hAnsi="Calibri"/>
+                <w:sz w:val="20"/>
+              </w:rPr>
+              <w:t xml:space="default">-100.8</w:t>
+            </w:r>
+          </w:p>
+        </w:tc>
+        <w:tc>
+          <w:tcPr>
+            <w:tcBorders>
+              <w:top w:val="single" w:space="0" w:color="D3D3D3"/>
+              <w:bottom w:val="single" w:space="0" w:color="D3D3D3"/>
+              <w:start w:val="single" w:space="0" w:color="D3D3D3"/>
+              <w:end w:val="single" w:space="0" w:color="D3D3D3"/>
+            </w:tcBorders>
+          </w:tcPr>
+          <w:p>
+            <w:pPr>
+              <w:spacing w:before="0" w:after="60"/>
+              <w:keepNext/>
+              <w:jc w:val="end"/>
+            </w:pPr>
+            <w:r>
+              <w:rPr>
+                <w:rFonts w:ascii="Calibri" w:hAnsi="Calibri"/>
+                <w:sz w:val="20"/>
+              </w:rPr>
+              <w:t xml:space="default">106.7</w:t>
             </w:r>
           </w:p>
         </w:tc>
@@ -3142,151 +3142,151 @@
                 <w:rFonts w:ascii="Calibri" w:hAnsi="Calibri"/>
                 <w:sz w:val="20"/>
               </w:rPr>
-              <w:t xml:space="default">0.81</w:t>
-            </w:r>
-          </w:p>
-        </w:tc>
-        <w:tc>
-          <w:tcPr>
-            <w:tcBorders>
-              <w:top w:val="single" w:space="0" w:color="D3D3D3"/>
-              <w:bottom w:val="single" w:space="0" w:color="D3D3D3"/>
-              <w:start w:val="single" w:space="0" w:color="D3D3D3"/>
-              <w:end w:val="single" w:space="0" w:color="D3D3D3"/>
-            </w:tcBorders>
-          </w:tcPr>
-          <w:p>
-            <w:pPr>
-              <w:spacing w:before="0" w:after="60"/>
-              <w:keepNext/>
-              <w:jc w:val="end"/>
-            </w:pPr>
-            <w:r>
-              <w:rPr>
-                <w:rFonts w:ascii="Calibri" w:hAnsi="Calibri"/>
-                <w:sz w:val="20"/>
-              </w:rPr>
-              <w:t xml:space="default">4.6</w:t>
-            </w:r>
-          </w:p>
-        </w:tc>
-        <w:tc>
-          <w:tcPr>
-            <w:tcBorders>
-              <w:top w:val="single" w:space="0" w:color="D3D3D3"/>
-              <w:bottom w:val="single" w:space="0" w:color="D3D3D3"/>
-              <w:start w:val="single" w:space="0" w:color="D3D3D3"/>
-              <w:end w:val="single" w:space="0" w:color="D3D3D3"/>
-            </w:tcBorders>
-          </w:tcPr>
-          <w:p>
-            <w:pPr>
-              <w:spacing w:before="0" w:after="60"/>
-              <w:keepNext/>
-              <w:jc w:val="end"/>
-            </w:pPr>
-            <w:r>
-              <w:rPr>
-                <w:rFonts w:ascii="Calibri" w:hAnsi="Calibri"/>
-                <w:sz w:val="20"/>
-              </w:rPr>
-              <w:t xml:space="default">10.6</w:t>
-            </w:r>
-          </w:p>
-        </w:tc>
-        <w:tc>
-          <w:tcPr>
-            <w:tcBorders>
-              <w:top w:val="single" w:space="0" w:color="D3D3D3"/>
-              <w:bottom w:val="single" w:space="0" w:color="D3D3D3"/>
-              <w:start w:val="single" w:space="0" w:color="D3D3D3"/>
-              <w:end w:val="single" w:space="0" w:color="D3D3D3"/>
-            </w:tcBorders>
-          </w:tcPr>
-          <w:p>
-            <w:pPr>
-              <w:spacing w:before="0" w:after="60"/>
-              <w:keepNext/>
-              <w:jc w:val="end"/>
-            </w:pPr>
-            <w:r>
-              <w:rPr>
-                <w:rFonts w:ascii="Calibri" w:hAnsi="Calibri"/>
-                <w:sz w:val="20"/>
-              </w:rPr>
-              <w:t xml:space="default">-6.623593</w:t>
-            </w:r>
-          </w:p>
-        </w:tc>
-        <w:tc>
-          <w:tcPr>
-            <w:tcBorders>
-              <w:top w:val="single" w:space="0" w:color="D3D3D3"/>
-              <w:bottom w:val="single" w:space="0" w:color="D3D3D3"/>
-              <w:start w:val="single" w:space="0" w:color="D3D3D3"/>
-              <w:end w:val="single" w:space="0" w:color="D3D3D3"/>
-            </w:tcBorders>
-          </w:tcPr>
-          <w:p>
-            <w:pPr>
-              <w:spacing w:before="0" w:after="60"/>
-              <w:keepNext/>
-              <w:jc w:val="end"/>
-            </w:pPr>
-            <w:r>
-              <w:rPr>
-                <w:rFonts w:ascii="Calibri" w:hAnsi="Calibri"/>
-                <w:sz w:val="20"/>
-              </w:rPr>
-              <w:t xml:space="default">-3.1</w:t>
-            </w:r>
-          </w:p>
-        </w:tc>
-        <w:tc>
-          <w:tcPr>
-            <w:tcBorders>
-              <w:top w:val="single" w:space="0" w:color="D3D3D3"/>
-              <w:bottom w:val="single" w:space="0" w:color="D3D3D3"/>
-              <w:start w:val="single" w:space="0" w:color="D3D3D3"/>
-              <w:end w:val="single" w:space="0" w:color="D3D3D3"/>
-            </w:tcBorders>
-          </w:tcPr>
-          <w:p>
-            <w:pPr>
-              <w:spacing w:before="0" w:after="60"/>
-              <w:keepNext/>
-              <w:jc w:val="end"/>
-            </w:pPr>
-            <w:r>
-              <w:rPr>
-                <w:rFonts w:ascii="Calibri" w:hAnsi="Calibri"/>
-                <w:sz w:val="20"/>
-              </w:rPr>
-              <w:t xml:space="default">-23.0</w:t>
-            </w:r>
-          </w:p>
-        </w:tc>
-        <w:tc>
-          <w:tcPr>
-            <w:tcBorders>
-              <w:top w:val="single" w:space="0" w:color="D3D3D3"/>
-              <w:bottom w:val="single" w:space="0" w:color="D3D3D3"/>
-              <w:start w:val="single" w:space="0" w:color="D3D3D3"/>
-              <w:end w:val="single" w:space="0" w:color="D3D3D3"/>
-            </w:tcBorders>
-          </w:tcPr>
-          <w:p>
-            <w:pPr>
-              <w:spacing w:before="0" w:after="60"/>
-              <w:keepNext/>
-              <w:jc w:val="end"/>
-            </w:pPr>
-            <w:r>
-              <w:rPr>
-                <w:rFonts w:ascii="Calibri" w:hAnsi="Calibri"/>
-                <w:sz w:val="20"/>
-              </w:rPr>
-              <w:t xml:space="default">16.9</w:t>
+              <w:t xml:space="default">0.80</w:t>
+            </w:r>
+          </w:p>
+        </w:tc>
+        <w:tc>
+          <w:tcPr>
+            <w:tcBorders>
+              <w:top w:val="single" w:space="0" w:color="D3D3D3"/>
+              <w:bottom w:val="single" w:space="0" w:color="D3D3D3"/>
+              <w:start w:val="single" w:space="0" w:color="D3D3D3"/>
+              <w:end w:val="single" w:space="0" w:color="D3D3D3"/>
+            </w:tcBorders>
+          </w:tcPr>
+          <w:p>
+            <w:pPr>
+              <w:spacing w:before="0" w:after="60"/>
+              <w:keepNext/>
+              <w:jc w:val="end"/>
+            </w:pPr>
+            <w:r>
+              <w:rPr>
+                <w:rFonts w:ascii="Calibri" w:hAnsi="Calibri"/>
+                <w:sz w:val="20"/>
+              </w:rPr>
+              <w:t xml:space="default">4.7</w:t>
+            </w:r>
+          </w:p>
+        </w:tc>
+        <w:tc>
+          <w:tcPr>
+            <w:tcBorders>
+              <w:top w:val="single" w:space="0" w:color="D3D3D3"/>
+              <w:bottom w:val="single" w:space="0" w:color="D3D3D3"/>
+              <w:start w:val="single" w:space="0" w:color="D3D3D3"/>
+              <w:end w:val="single" w:space="0" w:color="D3D3D3"/>
+            </w:tcBorders>
+          </w:tcPr>
+          <w:p>
+            <w:pPr>
+              <w:spacing w:before="0" w:after="60"/>
+              <w:keepNext/>
+              <w:jc w:val="end"/>
+            </w:pPr>
+            <w:r>
+              <w:rPr>
+                <w:rFonts w:ascii="Calibri" w:hAnsi="Calibri"/>
+                <w:sz w:val="20"/>
+              </w:rPr>
+              <w:t xml:space="default">10.7</w:t>
+            </w:r>
+          </w:p>
+        </w:tc>
+        <w:tc>
+          <w:tcPr>
+            <w:tcBorders>
+              <w:top w:val="single" w:space="0" w:color="D3D3D3"/>
+              <w:bottom w:val="single" w:space="0" w:color="D3D3D3"/>
+              <w:start w:val="single" w:space="0" w:color="D3D3D3"/>
+              <w:end w:val="single" w:space="0" w:color="D3D3D3"/>
+            </w:tcBorders>
+          </w:tcPr>
+          <w:p>
+            <w:pPr>
+              <w:spacing w:before="0" w:after="60"/>
+              <w:keepNext/>
+              <w:jc w:val="end"/>
+            </w:pPr>
+            <w:r>
+              <w:rPr>
+                <w:rFonts w:ascii="Calibri" w:hAnsi="Calibri"/>
+                <w:sz w:val="20"/>
+              </w:rPr>
+              <w:t xml:space="default">-6.604512</w:t>
+            </w:r>
+          </w:p>
+        </w:tc>
+        <w:tc>
+          <w:tcPr>
+            <w:tcBorders>
+              <w:top w:val="single" w:space="0" w:color="D3D3D3"/>
+              <w:bottom w:val="single" w:space="0" w:color="D3D3D3"/>
+              <w:start w:val="single" w:space="0" w:color="D3D3D3"/>
+              <w:end w:val="single" w:space="0" w:color="D3D3D3"/>
+            </w:tcBorders>
+          </w:tcPr>
+          <w:p>
+            <w:pPr>
+              <w:spacing w:before="0" w:after="60"/>
+              <w:keepNext/>
+              <w:jc w:val="end"/>
+            </w:pPr>
+            <w:r>
+              <w:rPr>
+                <w:rFonts w:ascii="Calibri" w:hAnsi="Calibri"/>
+                <w:sz w:val="20"/>
+              </w:rPr>
+              <w:t xml:space="default">-3.2</w:t>
+            </w:r>
+          </w:p>
+        </w:tc>
+        <w:tc>
+          <w:tcPr>
+            <w:tcBorders>
+              <w:top w:val="single" w:space="0" w:color="D3D3D3"/>
+              <w:bottom w:val="single" w:space="0" w:color="D3D3D3"/>
+              <w:start w:val="single" w:space="0" w:color="D3D3D3"/>
+              <w:end w:val="single" w:space="0" w:color="D3D3D3"/>
+            </w:tcBorders>
+          </w:tcPr>
+          <w:p>
+            <w:pPr>
+              <w:spacing w:before="0" w:after="60"/>
+              <w:keepNext/>
+              <w:jc w:val="end"/>
+            </w:pPr>
+            <w:r>
+              <w:rPr>
+                <w:rFonts w:ascii="Calibri" w:hAnsi="Calibri"/>
+                <w:sz w:val="20"/>
+              </w:rPr>
+              <w:t xml:space="default">-23.4</w:t>
+            </w:r>
+          </w:p>
+        </w:tc>
+        <w:tc>
+          <w:tcPr>
+            <w:tcBorders>
+              <w:top w:val="single" w:space="0" w:color="D3D3D3"/>
+              <w:bottom w:val="single" w:space="0" w:color="D3D3D3"/>
+              <w:start w:val="single" w:space="0" w:color="D3D3D3"/>
+              <w:end w:val="single" w:space="0" w:color="D3D3D3"/>
+            </w:tcBorders>
+          </w:tcPr>
+          <w:p>
+            <w:pPr>
+              <w:spacing w:before="0" w:after="60"/>
+              <w:keepNext/>
+              <w:jc w:val="end"/>
+            </w:pPr>
+            <w:r>
+              <w:rPr>
+                <w:rFonts w:ascii="Calibri" w:hAnsi="Calibri"/>
+                <w:sz w:val="20"/>
+              </w:rPr>
+              <w:t xml:space="default">17.0</w:t>
             </w:r>
           </w:p>
         </w:tc>
@@ -3584,151 +3584,151 @@
                 <w:rFonts w:ascii="Calibri" w:hAnsi="Calibri"/>
                 <w:sz w:val="20"/>
               </w:rPr>
-              <w:t xml:space="default">0.39</w:t>
-            </w:r>
-          </w:p>
-        </w:tc>
-        <w:tc>
-          <w:tcPr>
-            <w:tcBorders>
-              <w:top w:val="single" w:space="0" w:color="D3D3D3"/>
-              <w:bottom w:val="single" w:space="0" w:color="D3D3D3"/>
-              <w:start w:val="single" w:space="0" w:color="D3D3D3"/>
-              <w:end w:val="single" w:space="0" w:color="D3D3D3"/>
-            </w:tcBorders>
-          </w:tcPr>
-          <w:p>
-            <w:pPr>
-              <w:spacing w:before="0" w:after="60"/>
-              <w:keepNext/>
-              <w:jc w:val="end"/>
-            </w:pPr>
-            <w:r>
-              <w:rPr>
-                <w:rFonts w:ascii="Calibri" w:hAnsi="Calibri"/>
-                <w:sz w:val="20"/>
-              </w:rPr>
-              <w:t xml:space="default">22.8</w:t>
-            </w:r>
-          </w:p>
-        </w:tc>
-        <w:tc>
-          <w:tcPr>
-            <w:tcBorders>
-              <w:top w:val="single" w:space="0" w:color="D3D3D3"/>
-              <w:bottom w:val="single" w:space="0" w:color="D3D3D3"/>
-              <w:start w:val="single" w:space="0" w:color="D3D3D3"/>
-              <w:end w:val="single" w:space="0" w:color="D3D3D3"/>
-            </w:tcBorders>
-          </w:tcPr>
-          <w:p>
-            <w:pPr>
-              <w:spacing w:before="0" w:after="60"/>
-              <w:keepNext/>
-              <w:jc w:val="end"/>
-            </w:pPr>
-            <w:r>
-              <w:rPr>
-                <w:rFonts w:ascii="Calibri" w:hAnsi="Calibri"/>
-                <w:sz w:val="20"/>
-              </w:rPr>
-              <w:t xml:space="default">58.9</w:t>
-            </w:r>
-          </w:p>
-        </w:tc>
-        <w:tc>
-          <w:tcPr>
-            <w:tcBorders>
-              <w:top w:val="single" w:space="0" w:color="D3D3D3"/>
-              <w:bottom w:val="single" w:space="0" w:color="D3D3D3"/>
-              <w:start w:val="single" w:space="0" w:color="D3D3D3"/>
-              <w:end w:val="single" w:space="0" w:color="D3D3D3"/>
-            </w:tcBorders>
-          </w:tcPr>
-          <w:p>
-            <w:pPr>
-              <w:spacing w:before="0" w:after="60"/>
-              <w:keepNext/>
-              <w:jc w:val="end"/>
-            </w:pPr>
-            <w:r>
-              <w:rPr>
-                <w:rFonts w:ascii="Calibri" w:hAnsi="Calibri"/>
-                <w:sz w:val="20"/>
-              </w:rPr>
-              <w:t xml:space="default">41.927822</w:t>
-            </w:r>
-          </w:p>
-        </w:tc>
-        <w:tc>
-          <w:tcPr>
-            <w:tcBorders>
-              <w:top w:val="single" w:space="0" w:color="D3D3D3"/>
-              <w:bottom w:val="single" w:space="0" w:color="D3D3D3"/>
-              <w:start w:val="single" w:space="0" w:color="D3D3D3"/>
-              <w:end w:val="single" w:space="0" w:color="D3D3D3"/>
-            </w:tcBorders>
-          </w:tcPr>
-          <w:p>
-            <w:pPr>
-              <w:spacing w:before="0" w:after="60"/>
-              <w:keepNext/>
-              <w:jc w:val="end"/>
-            </w:pPr>
-            <w:r>
-              <w:rPr>
-                <w:rFonts w:ascii="Calibri" w:hAnsi="Calibri"/>
-                <w:sz w:val="20"/>
-              </w:rPr>
-              <w:t xml:space="default">-7.2</w:t>
-            </w:r>
-          </w:p>
-        </w:tc>
-        <w:tc>
-          <w:tcPr>
-            <w:tcBorders>
-              <w:top w:val="single" w:space="0" w:color="D3D3D3"/>
-              <w:bottom w:val="single" w:space="0" w:color="D3D3D3"/>
-              <w:start w:val="single" w:space="0" w:color="D3D3D3"/>
-              <w:end w:val="single" w:space="0" w:color="D3D3D3"/>
-            </w:tcBorders>
-          </w:tcPr>
-          <w:p>
-            <w:pPr>
-              <w:spacing w:before="0" w:after="60"/>
-              <w:keepNext/>
-              <w:jc w:val="end"/>
-            </w:pPr>
-            <w:r>
-              <w:rPr>
-                <w:rFonts w:ascii="Calibri" w:hAnsi="Calibri"/>
-                <w:sz w:val="20"/>
-              </w:rPr>
-              <w:t xml:space="default">-122.5</w:t>
-            </w:r>
-          </w:p>
-        </w:tc>
-        <w:tc>
-          <w:tcPr>
-            <w:tcBorders>
-              <w:top w:val="single" w:space="0" w:color="D3D3D3"/>
-              <w:bottom w:val="single" w:space="0" w:color="D3D3D3"/>
-              <w:start w:val="single" w:space="0" w:color="D3D3D3"/>
-              <w:end w:val="single" w:space="0" w:color="D3D3D3"/>
-            </w:tcBorders>
-          </w:tcPr>
-          <w:p>
-            <w:pPr>
-              <w:spacing w:before="0" w:after="60"/>
-              <w:keepNext/>
-              <w:jc w:val="end"/>
-            </w:pPr>
-            <w:r>
-              <w:rPr>
-                <w:rFonts w:ascii="Calibri" w:hAnsi="Calibri"/>
-                <w:sz w:val="20"/>
-              </w:rPr>
-              <w:t xml:space="default">108.1</w:t>
+              <w:t xml:space="default">0.42</w:t>
+            </w:r>
+          </w:p>
+        </w:tc>
+        <w:tc>
+          <w:tcPr>
+            <w:tcBorders>
+              <w:top w:val="single" w:space="0" w:color="D3D3D3"/>
+              <w:bottom w:val="single" w:space="0" w:color="D3D3D3"/>
+              <w:start w:val="single" w:space="0" w:color="D3D3D3"/>
+              <w:end w:val="single" w:space="0" w:color="D3D3D3"/>
+            </w:tcBorders>
+          </w:tcPr>
+          <w:p>
+            <w:pPr>
+              <w:spacing w:before="0" w:after="60"/>
+              <w:keepNext/>
+              <w:jc w:val="end"/>
+            </w:pPr>
+            <w:r>
+              <w:rPr>
+                <w:rFonts w:ascii="Calibri" w:hAnsi="Calibri"/>
+                <w:sz w:val="20"/>
+              </w:rPr>
+              <w:t xml:space="default">23.3</w:t>
+            </w:r>
+          </w:p>
+        </w:tc>
+        <w:tc>
+          <w:tcPr>
+            <w:tcBorders>
+              <w:top w:val="single" w:space="0" w:color="D3D3D3"/>
+              <w:bottom w:val="single" w:space="0" w:color="D3D3D3"/>
+              <w:start w:val="single" w:space="0" w:color="D3D3D3"/>
+              <w:end w:val="single" w:space="0" w:color="D3D3D3"/>
+            </w:tcBorders>
+          </w:tcPr>
+          <w:p>
+            <w:pPr>
+              <w:spacing w:before="0" w:after="60"/>
+              <w:keepNext/>
+              <w:jc w:val="end"/>
+            </w:pPr>
+            <w:r>
+              <w:rPr>
+                <w:rFonts w:ascii="Calibri" w:hAnsi="Calibri"/>
+                <w:sz w:val="20"/>
+              </w:rPr>
+              <w:t xml:space="default">58.3</w:t>
+            </w:r>
+          </w:p>
+        </w:tc>
+        <w:tc>
+          <w:tcPr>
+            <w:tcBorders>
+              <w:top w:val="single" w:space="0" w:color="D3D3D3"/>
+              <w:bottom w:val="single" w:space="0" w:color="D3D3D3"/>
+              <w:start w:val="single" w:space="0" w:color="D3D3D3"/>
+              <w:end w:val="single" w:space="0" w:color="D3D3D3"/>
+            </w:tcBorders>
+          </w:tcPr>
+          <w:p>
+            <w:pPr>
+              <w:spacing w:before="0" w:after="60"/>
+              <w:keepNext/>
+              <w:jc w:val="end"/>
+            </w:pPr>
+            <w:r>
+              <w:rPr>
+                <w:rFonts w:ascii="Calibri" w:hAnsi="Calibri"/>
+                <w:sz w:val="20"/>
+              </w:rPr>
+              <w:t xml:space="default">37.340075</w:t>
+            </w:r>
+          </w:p>
+        </w:tc>
+        <w:tc>
+          <w:tcPr>
+            <w:tcBorders>
+              <w:top w:val="single" w:space="0" w:color="D3D3D3"/>
+              <w:bottom w:val="single" w:space="0" w:color="D3D3D3"/>
+              <w:start w:val="single" w:space="0" w:color="D3D3D3"/>
+              <w:end w:val="single" w:space="0" w:color="D3D3D3"/>
+            </w:tcBorders>
+          </w:tcPr>
+          <w:p>
+            <w:pPr>
+              <w:spacing w:before="0" w:after="60"/>
+              <w:keepNext/>
+              <w:jc w:val="end"/>
+            </w:pPr>
+            <w:r>
+              <w:rPr>
+                <w:rFonts w:ascii="Calibri" w:hAnsi="Calibri"/>
+                <w:sz w:val="20"/>
+              </w:rPr>
+              <w:t xml:space="default">-9.2</w:t>
+            </w:r>
+          </w:p>
+        </w:tc>
+        <w:tc>
+          <w:tcPr>
+            <w:tcBorders>
+              <w:top w:val="single" w:space="0" w:color="D3D3D3"/>
+              <w:bottom w:val="single" w:space="0" w:color="D3D3D3"/>
+              <w:start w:val="single" w:space="0" w:color="D3D3D3"/>
+              <w:end w:val="single" w:space="0" w:color="D3D3D3"/>
+            </w:tcBorders>
+          </w:tcPr>
+          <w:p>
+            <w:pPr>
+              <w:spacing w:before="0" w:after="60"/>
+              <w:keepNext/>
+              <w:jc w:val="end"/>
+            </w:pPr>
+            <w:r>
+              <w:rPr>
+                <w:rFonts w:ascii="Calibri" w:hAnsi="Calibri"/>
+                <w:sz w:val="20"/>
+              </w:rPr>
+              <w:t xml:space="default">-122.7</w:t>
+            </w:r>
+          </w:p>
+        </w:tc>
+        <w:tc>
+          <w:tcPr>
+            <w:tcBorders>
+              <w:top w:val="single" w:space="0" w:color="D3D3D3"/>
+              <w:bottom w:val="single" w:space="0" w:color="D3D3D3"/>
+              <w:start w:val="single" w:space="0" w:color="D3D3D3"/>
+              <w:end w:val="single" w:space="0" w:color="D3D3D3"/>
+            </w:tcBorders>
+          </w:tcPr>
+          <w:p>
+            <w:pPr>
+              <w:spacing w:before="0" w:after="60"/>
+              <w:keepNext/>
+              <w:jc w:val="end"/>
+            </w:pPr>
+            <w:r>
+              <w:rPr>
+                <w:rFonts w:ascii="Calibri" w:hAnsi="Calibri"/>
+                <w:sz w:val="20"/>
+              </w:rPr>
+              <w:t xml:space="default">104.2</w:t>
             </w:r>
           </w:p>
         </w:tc>
@@ -4083,7 +4083,7 @@
                 <w:rFonts w:ascii="Calibri" w:hAnsi="Calibri"/>
                 <w:sz w:val="20"/>
               </w:rPr>
-              <w:t xml:space="default">2.5</w:t>
+              <w:t xml:space="default">2.4</w:t>
             </w:r>
           </w:p>
         </w:tc>
@@ -4131,7 +4131,7 @@
                 <w:rFonts w:ascii="Calibri" w:hAnsi="Calibri"/>
                 <w:sz w:val="20"/>
               </w:rPr>
-              <w:t xml:space="default">5.758388</w:t>
+              <w:t xml:space="default">6.279967</w:t>
             </w:r>
           </w:p>
         </w:tc>
@@ -4501,151 +4501,151 @@
                 <w:rFonts w:ascii="Calibri" w:hAnsi="Calibri"/>
                 <w:sz w:val="20"/>
               </w:rPr>
-              <w:t xml:space="default">0.43</w:t>
-            </w:r>
-          </w:p>
-        </w:tc>
-        <w:tc>
-          <w:tcPr>
-            <w:tcBorders>
-              <w:top w:val="single" w:space="0" w:color="D3D3D3"/>
-              <w:bottom w:val="single" w:space="0" w:color="D3D3D3"/>
-              <w:start w:val="single" w:space="0" w:color="D3D3D3"/>
-              <w:end w:val="single" w:space="0" w:color="D3D3D3"/>
-            </w:tcBorders>
-          </w:tcPr>
-          <w:p>
-            <w:pPr>
-              <w:spacing w:before="0" w:after="60"/>
-              <w:keepNext/>
-              <w:jc w:val="end"/>
-            </w:pPr>
-            <w:r>
-              <w:rPr>
-                <w:rFonts w:ascii="Calibri" w:hAnsi="Calibri"/>
-                <w:sz w:val="20"/>
-              </w:rPr>
-              <w:t xml:space="default">18.9</w:t>
-            </w:r>
-          </w:p>
-        </w:tc>
-        <w:tc>
-          <w:tcPr>
-            <w:tcBorders>
-              <w:top w:val="single" w:space="0" w:color="D3D3D3"/>
-              <w:bottom w:val="single" w:space="0" w:color="D3D3D3"/>
-              <w:start w:val="single" w:space="0" w:color="D3D3D3"/>
-              <w:end w:val="single" w:space="0" w:color="D3D3D3"/>
-            </w:tcBorders>
-          </w:tcPr>
-          <w:p>
-            <w:pPr>
-              <w:spacing w:before="0" w:after="60"/>
-              <w:keepNext/>
-              <w:jc w:val="end"/>
-            </w:pPr>
-            <w:r>
-              <w:rPr>
-                <w:rFonts w:ascii="Calibri" w:hAnsi="Calibri"/>
-                <w:sz w:val="20"/>
-              </w:rPr>
-              <w:t xml:space="default">53.6</w:t>
-            </w:r>
-          </w:p>
-        </w:tc>
-        <w:tc>
-          <w:tcPr>
-            <w:tcBorders>
-              <w:top w:val="single" w:space="0" w:color="D3D3D3"/>
-              <w:bottom w:val="single" w:space="0" w:color="D3D3D3"/>
-              <w:start w:val="single" w:space="0" w:color="D3D3D3"/>
-              <w:end w:val="single" w:space="0" w:color="D3D3D3"/>
-            </w:tcBorders>
-          </w:tcPr>
-          <w:p>
-            <w:pPr>
-              <w:spacing w:before="0" w:after="60"/>
-              <w:keepNext/>
-              <w:jc w:val="end"/>
-            </w:pPr>
-            <w:r>
-              <w:rPr>
-                <w:rFonts w:ascii="Calibri" w:hAnsi="Calibri"/>
-                <w:sz w:val="20"/>
-              </w:rPr>
-              <w:t xml:space="default">38.695828</w:t>
-            </w:r>
-          </w:p>
-        </w:tc>
-        <w:tc>
-          <w:tcPr>
-            <w:tcBorders>
-              <w:top w:val="single" w:space="0" w:color="D3D3D3"/>
-              <w:bottom w:val="single" w:space="0" w:color="D3D3D3"/>
-              <w:start w:val="single" w:space="0" w:color="D3D3D3"/>
-              <w:end w:val="single" w:space="0" w:color="D3D3D3"/>
-            </w:tcBorders>
-          </w:tcPr>
-          <w:p>
-            <w:pPr>
-              <w:spacing w:before="0" w:after="60"/>
-              <w:keepNext/>
-              <w:jc w:val="end"/>
-            </w:pPr>
-            <w:r>
-              <w:rPr>
-                <w:rFonts w:ascii="Calibri" w:hAnsi="Calibri"/>
-                <w:sz w:val="20"/>
-              </w:rPr>
-              <w:t xml:space="default">-4.3</w:t>
-            </w:r>
-          </w:p>
-        </w:tc>
-        <w:tc>
-          <w:tcPr>
-            <w:tcBorders>
-              <w:top w:val="single" w:space="0" w:color="D3D3D3"/>
-              <w:bottom w:val="single" w:space="0" w:color="D3D3D3"/>
-              <w:start w:val="single" w:space="0" w:color="D3D3D3"/>
-              <w:end w:val="single" w:space="0" w:color="D3D3D3"/>
-            </w:tcBorders>
-          </w:tcPr>
-          <w:p>
-            <w:pPr>
-              <w:spacing w:before="0" w:after="60"/>
-              <w:keepNext/>
-              <w:jc w:val="end"/>
-            </w:pPr>
-            <w:r>
-              <w:rPr>
-                <w:rFonts w:ascii="Calibri" w:hAnsi="Calibri"/>
-                <w:sz w:val="20"/>
-              </w:rPr>
-              <w:t xml:space="default">-109.6</w:t>
-            </w:r>
-          </w:p>
-        </w:tc>
-        <w:tc>
-          <w:tcPr>
-            <w:tcBorders>
-              <w:top w:val="single" w:space="0" w:color="D3D3D3"/>
-              <w:bottom w:val="single" w:space="0" w:color="D3D3D3"/>
-              <w:start w:val="single" w:space="0" w:color="D3D3D3"/>
-              <w:end w:val="single" w:space="0" w:color="D3D3D3"/>
-            </w:tcBorders>
-          </w:tcPr>
-          <w:p>
-            <w:pPr>
-              <w:spacing w:before="0" w:after="60"/>
-              <w:keepNext/>
-              <w:jc w:val="end"/>
-            </w:pPr>
-            <w:r>
-              <w:rPr>
-                <w:rFonts w:ascii="Calibri" w:hAnsi="Calibri"/>
-                <w:sz w:val="20"/>
-              </w:rPr>
-              <w:t xml:space="default">101.0</w:t>
+              <w:t xml:space="default">0.47</w:t>
+            </w:r>
+          </w:p>
+        </w:tc>
+        <w:tc>
+          <w:tcPr>
+            <w:tcBorders>
+              <w:top w:val="single" w:space="0" w:color="D3D3D3"/>
+              <w:bottom w:val="single" w:space="0" w:color="D3D3D3"/>
+              <w:start w:val="single" w:space="0" w:color="D3D3D3"/>
+              <w:end w:val="single" w:space="0" w:color="D3D3D3"/>
+            </w:tcBorders>
+          </w:tcPr>
+          <w:p>
+            <w:pPr>
+              <w:spacing w:before="0" w:after="60"/>
+              <w:keepNext/>
+              <w:jc w:val="end"/>
+            </w:pPr>
+            <w:r>
+              <w:rPr>
+                <w:rFonts w:ascii="Calibri" w:hAnsi="Calibri"/>
+                <w:sz w:val="20"/>
+              </w:rPr>
+              <w:t xml:space="default">18.0</w:t>
+            </w:r>
+          </w:p>
+        </w:tc>
+        <w:tc>
+          <w:tcPr>
+            <w:tcBorders>
+              <w:top w:val="single" w:space="0" w:color="D3D3D3"/>
+              <w:bottom w:val="single" w:space="0" w:color="D3D3D3"/>
+              <w:start w:val="single" w:space="0" w:color="D3D3D3"/>
+              <w:end w:val="single" w:space="0" w:color="D3D3D3"/>
+            </w:tcBorders>
+          </w:tcPr>
+          <w:p>
+            <w:pPr>
+              <w:spacing w:before="0" w:after="60"/>
+              <w:keepNext/>
+              <w:jc w:val="end"/>
+            </w:pPr>
+            <w:r>
+              <w:rPr>
+                <w:rFonts w:ascii="Calibri" w:hAnsi="Calibri"/>
+                <w:sz w:val="20"/>
+              </w:rPr>
+              <w:t xml:space="default">52.6</w:t>
+            </w:r>
+          </w:p>
+        </w:tc>
+        <w:tc>
+          <w:tcPr>
+            <w:tcBorders>
+              <w:top w:val="single" w:space="0" w:color="D3D3D3"/>
+              <w:bottom w:val="single" w:space="0" w:color="D3D3D3"/>
+              <w:start w:val="single" w:space="0" w:color="D3D3D3"/>
+              <w:end w:val="single" w:space="0" w:color="D3D3D3"/>
+            </w:tcBorders>
+          </w:tcPr>
+          <w:p>
+            <w:pPr>
+              <w:spacing w:before="0" w:after="60"/>
+              <w:keepNext/>
+              <w:jc w:val="end"/>
+            </w:pPr>
+            <w:r>
+              <w:rPr>
+                <w:rFonts w:ascii="Calibri" w:hAnsi="Calibri"/>
+                <w:sz w:val="20"/>
+              </w:rPr>
+              <w:t xml:space="default">36.106698</w:t>
+            </w:r>
+          </w:p>
+        </w:tc>
+        <w:tc>
+          <w:tcPr>
+            <w:tcBorders>
+              <w:top w:val="single" w:space="0" w:color="D3D3D3"/>
+              <w:bottom w:val="single" w:space="0" w:color="D3D3D3"/>
+              <w:start w:val="single" w:space="0" w:color="D3D3D3"/>
+              <w:end w:val="single" w:space="0" w:color="D3D3D3"/>
+            </w:tcBorders>
+          </w:tcPr>
+          <w:p>
+            <w:pPr>
+              <w:spacing w:before="0" w:after="60"/>
+              <w:keepNext/>
+              <w:jc w:val="end"/>
+            </w:pPr>
+            <w:r>
+              <w:rPr>
+                <w:rFonts w:ascii="Calibri" w:hAnsi="Calibri"/>
+                <w:sz w:val="20"/>
+              </w:rPr>
+              <w:t xml:space="default">-5.1</w:t>
+            </w:r>
+          </w:p>
+        </w:tc>
+        <w:tc>
+          <w:tcPr>
+            <w:tcBorders>
+              <w:top w:val="single" w:space="0" w:color="D3D3D3"/>
+              <w:bottom w:val="single" w:space="0" w:color="D3D3D3"/>
+              <w:start w:val="single" w:space="0" w:color="D3D3D3"/>
+              <w:end w:val="single" w:space="0" w:color="D3D3D3"/>
+            </w:tcBorders>
+          </w:tcPr>
+          <w:p>
+            <w:pPr>
+              <w:spacing w:before="0" w:after="60"/>
+              <w:keepNext/>
+              <w:jc w:val="end"/>
+            </w:pPr>
+            <w:r>
+              <w:rPr>
+                <w:rFonts w:ascii="Calibri" w:hAnsi="Calibri"/>
+                <w:sz w:val="20"/>
+              </w:rPr>
+              <w:t xml:space="default">-108.3</w:t>
+            </w:r>
+          </w:p>
+        </w:tc>
+        <w:tc>
+          <w:tcPr>
+            <w:tcBorders>
+              <w:top w:val="single" w:space="0" w:color="D3D3D3"/>
+              <w:bottom w:val="single" w:space="0" w:color="D3D3D3"/>
+              <w:start w:val="single" w:space="0" w:color="D3D3D3"/>
+              <w:end w:val="single" w:space="0" w:color="D3D3D3"/>
+            </w:tcBorders>
+          </w:tcPr>
+          <w:p>
+            <w:pPr>
+              <w:spacing w:before="0" w:after="60"/>
+              <w:keepNext/>
+              <w:jc w:val="end"/>
+            </w:pPr>
+            <w:r>
+              <w:rPr>
+                <w:rFonts w:ascii="Calibri" w:hAnsi="Calibri"/>
+                <w:sz w:val="20"/>
+              </w:rPr>
+              <w:t xml:space="default">98.1</w:t>
             </w:r>
           </w:p>
         </w:tc>
@@ -5024,103 +5024,103 @@
                 <w:rFonts w:ascii="Calibri" w:hAnsi="Calibri"/>
                 <w:sz w:val="20"/>
               </w:rPr>
-              <w:t xml:space="default">3.7</w:t>
-            </w:r>
-          </w:p>
-        </w:tc>
-        <w:tc>
-          <w:tcPr>
-            <w:tcBorders>
-              <w:top w:val="single" w:space="0" w:color="D3D3D3"/>
-              <w:bottom w:val="single" w:space="0" w:color="D3D3D3"/>
-              <w:start w:val="single" w:space="0" w:color="D3D3D3"/>
-              <w:end w:val="single" w:space="0" w:color="D3D3D3"/>
-            </w:tcBorders>
-          </w:tcPr>
-          <w:p>
-            <w:pPr>
-              <w:spacing w:before="0" w:after="60"/>
-              <w:keepNext/>
-              <w:jc w:val="end"/>
-            </w:pPr>
-            <w:r>
-              <w:rPr>
-                <w:rFonts w:ascii="Calibri" w:hAnsi="Calibri"/>
-                <w:sz w:val="20"/>
-              </w:rPr>
-              <w:t xml:space="default">-6.293595</w:t>
-            </w:r>
-          </w:p>
-        </w:tc>
-        <w:tc>
-          <w:tcPr>
-            <w:tcBorders>
-              <w:top w:val="single" w:space="0" w:color="D3D3D3"/>
-              <w:bottom w:val="single" w:space="0" w:color="D3D3D3"/>
-              <w:start w:val="single" w:space="0" w:color="D3D3D3"/>
-              <w:end w:val="single" w:space="0" w:color="D3D3D3"/>
-            </w:tcBorders>
-          </w:tcPr>
-          <w:p>
-            <w:pPr>
-              <w:spacing w:before="0" w:after="60"/>
-              <w:keepNext/>
-              <w:jc w:val="end"/>
-            </w:pPr>
-            <w:r>
-              <w:rPr>
-                <w:rFonts w:ascii="Calibri" w:hAnsi="Calibri"/>
-                <w:sz w:val="20"/>
-              </w:rPr>
-              <w:t xml:space="default">-1.5</w:t>
-            </w:r>
-          </w:p>
-        </w:tc>
-        <w:tc>
-          <w:tcPr>
-            <w:tcBorders>
-              <w:top w:val="single" w:space="0" w:color="D3D3D3"/>
-              <w:bottom w:val="single" w:space="0" w:color="D3D3D3"/>
-              <w:start w:val="single" w:space="0" w:color="D3D3D3"/>
-              <w:end w:val="single" w:space="0" w:color="D3D3D3"/>
-            </w:tcBorders>
-          </w:tcPr>
-          <w:p>
-            <w:pPr>
-              <w:spacing w:before="0" w:after="60"/>
-              <w:keepNext/>
-              <w:jc w:val="end"/>
-            </w:pPr>
-            <w:r>
-              <w:rPr>
-                <w:rFonts w:ascii="Calibri" w:hAnsi="Calibri"/>
-                <w:sz w:val="20"/>
-              </w:rPr>
-              <w:t xml:space="default">-8.1</w:t>
-            </w:r>
-          </w:p>
-        </w:tc>
-        <w:tc>
-          <w:tcPr>
-            <w:tcBorders>
-              <w:top w:val="single" w:space="0" w:color="D3D3D3"/>
-              <w:bottom w:val="single" w:space="0" w:color="D3D3D3"/>
-              <w:start w:val="single" w:space="0" w:color="D3D3D3"/>
-              <w:end w:val="single" w:space="0" w:color="D3D3D3"/>
-            </w:tcBorders>
-          </w:tcPr>
-          <w:p>
-            <w:pPr>
-              <w:spacing w:before="0" w:after="60"/>
-              <w:keepNext/>
-              <w:jc w:val="end"/>
-            </w:pPr>
-            <w:r>
-              <w:rPr>
-                <w:rFonts w:ascii="Calibri" w:hAnsi="Calibri"/>
-                <w:sz w:val="20"/>
-              </w:rPr>
-              <w:t xml:space="default">5.2</w:t>
+              <w:t xml:space="default">3.6</w:t>
+            </w:r>
+          </w:p>
+        </w:tc>
+        <w:tc>
+          <w:tcPr>
+            <w:tcBorders>
+              <w:top w:val="single" w:space="0" w:color="D3D3D3"/>
+              <w:bottom w:val="single" w:space="0" w:color="D3D3D3"/>
+              <w:start w:val="single" w:space="0" w:color="D3D3D3"/>
+              <w:end w:val="single" w:space="0" w:color="D3D3D3"/>
+            </w:tcBorders>
+          </w:tcPr>
+          <w:p>
+            <w:pPr>
+              <w:spacing w:before="0" w:after="60"/>
+              <w:keepNext/>
+              <w:jc w:val="end"/>
+            </w:pPr>
+            <w:r>
+              <w:rPr>
+                <w:rFonts w:ascii="Calibri" w:hAnsi="Calibri"/>
+                <w:sz w:val="20"/>
+              </w:rPr>
+              <w:t xml:space="default">-5.841204</w:t>
+            </w:r>
+          </w:p>
+        </w:tc>
+        <w:tc>
+          <w:tcPr>
+            <w:tcBorders>
+              <w:top w:val="single" w:space="0" w:color="D3D3D3"/>
+              <w:bottom w:val="single" w:space="0" w:color="D3D3D3"/>
+              <w:start w:val="single" w:space="0" w:color="D3D3D3"/>
+              <w:end w:val="single" w:space="0" w:color="D3D3D3"/>
+            </w:tcBorders>
+          </w:tcPr>
+          <w:p>
+            <w:pPr>
+              <w:spacing w:before="0" w:after="60"/>
+              <w:keepNext/>
+              <w:jc w:val="end"/>
+            </w:pPr>
+            <w:r>
+              <w:rPr>
+                <w:rFonts w:ascii="Calibri" w:hAnsi="Calibri"/>
+                <w:sz w:val="20"/>
+              </w:rPr>
+              <w:t xml:space="default">-1.4</w:t>
+            </w:r>
+          </w:p>
+        </w:tc>
+        <w:tc>
+          <w:tcPr>
+            <w:tcBorders>
+              <w:top w:val="single" w:space="0" w:color="D3D3D3"/>
+              <w:bottom w:val="single" w:space="0" w:color="D3D3D3"/>
+              <w:start w:val="single" w:space="0" w:color="D3D3D3"/>
+              <w:end w:val="single" w:space="0" w:color="D3D3D3"/>
+            </w:tcBorders>
+          </w:tcPr>
+          <w:p>
+            <w:pPr>
+              <w:spacing w:before="0" w:after="60"/>
+              <w:keepNext/>
+              <w:jc w:val="end"/>
+            </w:pPr>
+            <w:r>
+              <w:rPr>
+                <w:rFonts w:ascii="Calibri" w:hAnsi="Calibri"/>
+                <w:sz w:val="20"/>
+              </w:rPr>
+              <w:t xml:space="default">-8.0</w:t>
+            </w:r>
+          </w:p>
+        </w:tc>
+        <w:tc>
+          <w:tcPr>
+            <w:tcBorders>
+              <w:top w:val="single" w:space="0" w:color="D3D3D3"/>
+              <w:bottom w:val="single" w:space="0" w:color="D3D3D3"/>
+              <w:start w:val="single" w:space="0" w:color="D3D3D3"/>
+              <w:end w:val="single" w:space="0" w:color="D3D3D3"/>
+            </w:tcBorders>
+          </w:tcPr>
+          <w:p>
+            <w:pPr>
+              <w:spacing w:before="0" w:after="60"/>
+              <w:keepNext/>
+              <w:jc w:val="end"/>
+            </w:pPr>
+            <w:r>
+              <w:rPr>
+                <w:rFonts w:ascii="Calibri" w:hAnsi="Calibri"/>
+                <w:sz w:val="20"/>
+              </w:rPr>
+              <w:t xml:space="default">5.1</w:t>
             </w:r>
           </w:p>
         </w:tc>
@@ -5418,151 +5418,151 @@
                 <w:rFonts w:ascii="Calibri" w:hAnsi="Calibri"/>
                 <w:sz w:val="20"/>
               </w:rPr>
-              <w:t xml:space="default">0.39</w:t>
-            </w:r>
-          </w:p>
-        </w:tc>
-        <w:tc>
-          <w:tcPr>
-            <w:tcBorders>
-              <w:top w:val="single" w:space="0" w:color="D3D3D3"/>
-              <w:bottom w:val="single" w:space="0" w:color="D3D3D3"/>
-              <w:start w:val="single" w:space="0" w:color="D3D3D3"/>
-              <w:end w:val="single" w:space="0" w:color="D3D3D3"/>
-            </w:tcBorders>
-          </w:tcPr>
-          <w:p>
-            <w:pPr>
-              <w:spacing w:before="0" w:after="60"/>
-              <w:keepNext/>
-              <w:jc w:val="end"/>
-            </w:pPr>
-            <w:r>
-              <w:rPr>
-                <w:rFonts w:ascii="Calibri" w:hAnsi="Calibri"/>
-                <w:sz w:val="20"/>
-              </w:rPr>
-              <w:t xml:space="default">18.1</w:t>
-            </w:r>
-          </w:p>
-        </w:tc>
-        <w:tc>
-          <w:tcPr>
-            <w:tcBorders>
-              <w:top w:val="single" w:space="0" w:color="D3D3D3"/>
-              <w:bottom w:val="single" w:space="0" w:color="D3D3D3"/>
-              <w:start w:val="single" w:space="0" w:color="D3D3D3"/>
-              <w:end w:val="single" w:space="0" w:color="D3D3D3"/>
-            </w:tcBorders>
-          </w:tcPr>
-          <w:p>
-            <w:pPr>
-              <w:spacing w:before="0" w:after="60"/>
-              <w:keepNext/>
-              <w:jc w:val="end"/>
-            </w:pPr>
-            <w:r>
-              <w:rPr>
-                <w:rFonts w:ascii="Calibri" w:hAnsi="Calibri"/>
-                <w:sz w:val="20"/>
-              </w:rPr>
-              <w:t xml:space="default">49.8</w:t>
-            </w:r>
-          </w:p>
-        </w:tc>
-        <w:tc>
-          <w:tcPr>
-            <w:tcBorders>
-              <w:top w:val="single" w:space="0" w:color="D3D3D3"/>
-              <w:bottom w:val="single" w:space="0" w:color="D3D3D3"/>
-              <w:start w:val="single" w:space="0" w:color="D3D3D3"/>
-              <w:end w:val="single" w:space="0" w:color="D3D3D3"/>
-            </w:tcBorders>
-          </w:tcPr>
-          <w:p>
-            <w:pPr>
-              <w:spacing w:before="0" w:after="60"/>
-              <w:keepNext/>
-              <w:jc w:val="end"/>
-            </w:pPr>
-            <w:r>
-              <w:rPr>
-                <w:rFonts w:ascii="Calibri" w:hAnsi="Calibri"/>
-                <w:sz w:val="20"/>
-              </w:rPr>
-              <w:t xml:space="default">35.380586</w:t>
-            </w:r>
-          </w:p>
-        </w:tc>
-        <w:tc>
-          <w:tcPr>
-            <w:tcBorders>
-              <w:top w:val="single" w:space="0" w:color="D3D3D3"/>
-              <w:bottom w:val="single" w:space="0" w:color="D3D3D3"/>
-              <w:start w:val="single" w:space="0" w:color="D3D3D3"/>
-              <w:end w:val="single" w:space="0" w:color="D3D3D3"/>
-            </w:tcBorders>
-          </w:tcPr>
-          <w:p>
-            <w:pPr>
-              <w:spacing w:before="0" w:after="60"/>
-              <w:keepNext/>
-              <w:jc w:val="end"/>
-            </w:pPr>
-            <w:r>
-              <w:rPr>
-                <w:rFonts w:ascii="Calibri" w:hAnsi="Calibri"/>
-                <w:sz w:val="20"/>
-              </w:rPr>
-              <w:t xml:space="default">-2.3</w:t>
-            </w:r>
-          </w:p>
-        </w:tc>
-        <w:tc>
-          <w:tcPr>
-            <w:tcBorders>
-              <w:top w:val="single" w:space="0" w:color="D3D3D3"/>
-              <w:bottom w:val="single" w:space="0" w:color="D3D3D3"/>
-              <w:start w:val="single" w:space="0" w:color="D3D3D3"/>
-              <w:end w:val="single" w:space="0" w:color="D3D3D3"/>
-            </w:tcBorders>
-          </w:tcPr>
-          <w:p>
-            <w:pPr>
-              <w:spacing w:before="0" w:after="60"/>
-              <w:keepNext/>
-              <w:jc w:val="end"/>
-            </w:pPr>
-            <w:r>
-              <w:rPr>
-                <w:rFonts w:ascii="Calibri" w:hAnsi="Calibri"/>
-                <w:sz w:val="20"/>
-              </w:rPr>
-              <w:t xml:space="default">-100.3</w:t>
-            </w:r>
-          </w:p>
-        </w:tc>
-        <w:tc>
-          <w:tcPr>
-            <w:tcBorders>
-              <w:top w:val="single" w:space="0" w:color="D3D3D3"/>
-              <w:bottom w:val="single" w:space="0" w:color="D3D3D3"/>
-              <w:start w:val="single" w:space="0" w:color="D3D3D3"/>
-              <w:end w:val="single" w:space="0" w:color="D3D3D3"/>
-            </w:tcBorders>
-          </w:tcPr>
-          <w:p>
-            <w:pPr>
-              <w:spacing w:before="0" w:after="60"/>
-              <w:keepNext/>
-              <w:jc w:val="end"/>
-            </w:pPr>
-            <w:r>
-              <w:rPr>
-                <w:rFonts w:ascii="Calibri" w:hAnsi="Calibri"/>
-                <w:sz w:val="20"/>
-              </w:rPr>
-              <w:t xml:space="default">95.7</w:t>
+              <w:t xml:space="default">0.42</w:t>
+            </w:r>
+          </w:p>
+        </w:tc>
+        <w:tc>
+          <w:tcPr>
+            <w:tcBorders>
+              <w:top w:val="single" w:space="0" w:color="D3D3D3"/>
+              <w:bottom w:val="single" w:space="0" w:color="D3D3D3"/>
+              <w:start w:val="single" w:space="0" w:color="D3D3D3"/>
+              <w:end w:val="single" w:space="0" w:color="D3D3D3"/>
+            </w:tcBorders>
+          </w:tcPr>
+          <w:p>
+            <w:pPr>
+              <w:spacing w:before="0" w:after="60"/>
+              <w:keepNext/>
+              <w:jc w:val="end"/>
+            </w:pPr>
+            <w:r>
+              <w:rPr>
+                <w:rFonts w:ascii="Calibri" w:hAnsi="Calibri"/>
+                <w:sz w:val="20"/>
+              </w:rPr>
+              <w:t xml:space="default">17.9</w:t>
+            </w:r>
+          </w:p>
+        </w:tc>
+        <w:tc>
+          <w:tcPr>
+            <w:tcBorders>
+              <w:top w:val="single" w:space="0" w:color="D3D3D3"/>
+              <w:bottom w:val="single" w:space="0" w:color="D3D3D3"/>
+              <w:start w:val="single" w:space="0" w:color="D3D3D3"/>
+              <w:end w:val="single" w:space="0" w:color="D3D3D3"/>
+            </w:tcBorders>
+          </w:tcPr>
+          <w:p>
+            <w:pPr>
+              <w:spacing w:before="0" w:after="60"/>
+              <w:keepNext/>
+              <w:jc w:val="end"/>
+            </w:pPr>
+            <w:r>
+              <w:rPr>
+                <w:rFonts w:ascii="Calibri" w:hAnsi="Calibri"/>
+                <w:sz w:val="20"/>
+              </w:rPr>
+              <w:t xml:space="default">49.2</w:t>
+            </w:r>
+          </w:p>
+        </w:tc>
+        <w:tc>
+          <w:tcPr>
+            <w:tcBorders>
+              <w:top w:val="single" w:space="0" w:color="D3D3D3"/>
+              <w:bottom w:val="single" w:space="0" w:color="D3D3D3"/>
+              <w:start w:val="single" w:space="0" w:color="D3D3D3"/>
+              <w:end w:val="single" w:space="0" w:color="D3D3D3"/>
+            </w:tcBorders>
+          </w:tcPr>
+          <w:p>
+            <w:pPr>
+              <w:spacing w:before="0" w:after="60"/>
+              <w:keepNext/>
+              <w:jc w:val="end"/>
+            </w:pPr>
+            <w:r>
+              <w:rPr>
+                <w:rFonts w:ascii="Calibri" w:hAnsi="Calibri"/>
+                <w:sz w:val="20"/>
+              </w:rPr>
+              <w:t xml:space="default">36.502656</w:t>
+            </w:r>
+          </w:p>
+        </w:tc>
+        <w:tc>
+          <w:tcPr>
+            <w:tcBorders>
+              <w:top w:val="single" w:space="0" w:color="D3D3D3"/>
+              <w:bottom w:val="single" w:space="0" w:color="D3D3D3"/>
+              <w:start w:val="single" w:space="0" w:color="D3D3D3"/>
+              <w:end w:val="single" w:space="0" w:color="D3D3D3"/>
+            </w:tcBorders>
+          </w:tcPr>
+          <w:p>
+            <w:pPr>
+              <w:spacing w:before="0" w:after="60"/>
+              <w:keepNext/>
+              <w:jc w:val="end"/>
+            </w:pPr>
+            <w:r>
+              <w:rPr>
+                <w:rFonts w:ascii="Calibri" w:hAnsi="Calibri"/>
+                <w:sz w:val="20"/>
+              </w:rPr>
+              <w:t xml:space="default">-2.5</w:t>
+            </w:r>
+          </w:p>
+        </w:tc>
+        <w:tc>
+          <w:tcPr>
+            <w:tcBorders>
+              <w:top w:val="single" w:space="0" w:color="D3D3D3"/>
+              <w:bottom w:val="single" w:space="0" w:color="D3D3D3"/>
+              <w:start w:val="single" w:space="0" w:color="D3D3D3"/>
+              <w:end w:val="single" w:space="0" w:color="D3D3D3"/>
+            </w:tcBorders>
+          </w:tcPr>
+          <w:p>
+            <w:pPr>
+              <w:spacing w:before="0" w:after="60"/>
+              <w:keepNext/>
+              <w:jc w:val="end"/>
+            </w:pPr>
+            <w:r>
+              <w:rPr>
+                <w:rFonts w:ascii="Calibri" w:hAnsi="Calibri"/>
+                <w:sz w:val="20"/>
+              </w:rPr>
+              <w:t xml:space="default">-99.3</w:t>
+            </w:r>
+          </w:p>
+        </w:tc>
+        <w:tc>
+          <w:tcPr>
+            <w:tcBorders>
+              <w:top w:val="single" w:space="0" w:color="D3D3D3"/>
+              <w:bottom w:val="single" w:space="0" w:color="D3D3D3"/>
+              <w:start w:val="single" w:space="0" w:color="D3D3D3"/>
+              <w:end w:val="single" w:space="0" w:color="D3D3D3"/>
+            </w:tcBorders>
+          </w:tcPr>
+          <w:p>
+            <w:pPr>
+              <w:spacing w:before="0" w:after="60"/>
+              <w:keepNext/>
+              <w:jc w:val="end"/>
+            </w:pPr>
+            <w:r>
+              <w:rPr>
+                <w:rFonts w:ascii="Calibri" w:hAnsi="Calibri"/>
+                <w:sz w:val="20"/>
+              </w:rPr>
+              <w:t xml:space="default">94.4</w:t>
             </w:r>
           </w:p>
         </w:tc>
@@ -5893,7 +5893,7 @@
                 <w:rFonts w:ascii="Calibri" w:hAnsi="Calibri"/>
                 <w:sz w:val="20"/>
               </w:rPr>
-              <w:t xml:space="default">0.86</w:t>
+              <w:t xml:space="default">0.87</w:t>
             </w:r>
           </w:p>
         </w:tc>
@@ -5941,31 +5941,31 @@
                 <w:rFonts w:ascii="Calibri" w:hAnsi="Calibri"/>
                 <w:sz w:val="20"/>
               </w:rPr>
-              <w:t xml:space="default">6.5</w:t>
-            </w:r>
-          </w:p>
-        </w:tc>
-        <w:tc>
-          <w:tcPr>
-            <w:tcBorders>
-              <w:top w:val="single" w:space="0" w:color="D3D3D3"/>
-              <w:bottom w:val="single" w:space="0" w:color="D3D3D3"/>
-              <w:start w:val="single" w:space="0" w:color="D3D3D3"/>
-              <w:end w:val="single" w:space="0" w:color="D3D3D3"/>
-            </w:tcBorders>
-          </w:tcPr>
-          <w:p>
-            <w:pPr>
-              <w:spacing w:before="0" w:after="60"/>
-              <w:keepNext/>
-              <w:jc w:val="end"/>
-            </w:pPr>
-            <w:r>
-              <w:rPr>
-                <w:rFonts w:ascii="Calibri" w:hAnsi="Calibri"/>
-                <w:sz w:val="20"/>
-              </w:rPr>
-              <w:t xml:space="default">13.318232</w:t>
+              <w:t xml:space="default">6.4</w:t>
+            </w:r>
+          </w:p>
+        </w:tc>
+        <w:tc>
+          <w:tcPr>
+            <w:tcBorders>
+              <w:top w:val="single" w:space="0" w:color="D3D3D3"/>
+              <w:bottom w:val="single" w:space="0" w:color="D3D3D3"/>
+              <w:start w:val="single" w:space="0" w:color="D3D3D3"/>
+              <w:end w:val="single" w:space="0" w:color="D3D3D3"/>
+            </w:tcBorders>
+          </w:tcPr>
+          <w:p>
+            <w:pPr>
+              <w:spacing w:before="0" w:after="60"/>
+              <w:keepNext/>
+              <w:jc w:val="end"/>
+            </w:pPr>
+            <w:r>
+              <w:rPr>
+                <w:rFonts w:ascii="Calibri" w:hAnsi="Calibri"/>
+                <w:sz w:val="20"/>
+              </w:rPr>
+              <w:t xml:space="default">13.028989</w:t>
             </w:r>
           </w:p>
         </w:tc>
@@ -6013,31 +6013,31 @@
                 <w:rFonts w:ascii="Calibri" w:hAnsi="Calibri"/>
                 <w:sz w:val="20"/>
               </w:rPr>
-              <w:t xml:space="default">-11.4</w:t>
-            </w:r>
-          </w:p>
-        </w:tc>
-        <w:tc>
-          <w:tcPr>
-            <w:tcBorders>
-              <w:top w:val="single" w:space="0" w:color="D3D3D3"/>
-              <w:bottom w:val="single" w:space="0" w:color="D3D3D3"/>
-              <w:start w:val="single" w:space="0" w:color="D3D3D3"/>
-              <w:end w:val="single" w:space="0" w:color="D3D3D3"/>
-            </w:tcBorders>
-          </w:tcPr>
-          <w:p>
-            <w:pPr>
-              <w:spacing w:before="0" w:after="60"/>
-              <w:keepNext/>
-              <w:jc w:val="end"/>
-            </w:pPr>
-            <w:r>
-              <w:rPr>
-                <w:rFonts w:ascii="Calibri" w:hAnsi="Calibri"/>
-                <w:sz w:val="20"/>
-              </w:rPr>
-              <w:t xml:space="default">13.7</w:t>
+              <w:t xml:space="default">-11.3</w:t>
+            </w:r>
+          </w:p>
+        </w:tc>
+        <w:tc>
+          <w:tcPr>
+            <w:tcBorders>
+              <w:top w:val="single" w:space="0" w:color="D3D3D3"/>
+              <w:bottom w:val="single" w:space="0" w:color="D3D3D3"/>
+              <w:start w:val="single" w:space="0" w:color="D3D3D3"/>
+              <w:end w:val="single" w:space="0" w:color="D3D3D3"/>
+            </w:tcBorders>
+          </w:tcPr>
+          <w:p>
+            <w:pPr>
+              <w:spacing w:before="0" w:after="60"/>
+              <w:keepNext/>
+              <w:jc w:val="end"/>
+            </w:pPr>
+            <w:r>
+              <w:rPr>
+                <w:rFonts w:ascii="Calibri" w:hAnsi="Calibri"/>
+                <w:sz w:val="20"/>
+              </w:rPr>
+              <w:t xml:space="default">13.6</w:t>
             </w:r>
           </w:p>
         </w:tc>
@@ -6335,151 +6335,151 @@
                 <w:rFonts w:ascii="Calibri" w:hAnsi="Calibri"/>
                 <w:sz w:val="20"/>
               </w:rPr>
-              <w:t xml:space="default">0.52</w:t>
-            </w:r>
-          </w:p>
-        </w:tc>
-        <w:tc>
-          <w:tcPr>
-            <w:tcBorders>
-              <w:top w:val="single" w:space="0" w:color="D3D3D3"/>
-              <w:bottom w:val="single" w:space="0" w:color="D3D3D3"/>
-              <w:start w:val="single" w:space="0" w:color="D3D3D3"/>
-              <w:end w:val="single" w:space="0" w:color="D3D3D3"/>
-            </w:tcBorders>
-          </w:tcPr>
-          <w:p>
-            <w:pPr>
-              <w:spacing w:before="0" w:after="60"/>
-              <w:keepNext/>
-              <w:jc w:val="end"/>
-            </w:pPr>
-            <w:r>
-              <w:rPr>
-                <w:rFonts w:ascii="Calibri" w:hAnsi="Calibri"/>
-                <w:sz w:val="20"/>
-              </w:rPr>
-              <w:t xml:space="default">15.8</w:t>
-            </w:r>
-          </w:p>
-        </w:tc>
-        <w:tc>
-          <w:tcPr>
-            <w:tcBorders>
-              <w:top w:val="single" w:space="0" w:color="D3D3D3"/>
-              <w:bottom w:val="single" w:space="0" w:color="D3D3D3"/>
-              <w:start w:val="single" w:space="0" w:color="D3D3D3"/>
-              <w:end w:val="single" w:space="0" w:color="D3D3D3"/>
-            </w:tcBorders>
-          </w:tcPr>
-          <w:p>
-            <w:pPr>
-              <w:spacing w:before="0" w:after="60"/>
-              <w:keepNext/>
-              <w:jc w:val="end"/>
-            </w:pPr>
-            <w:r>
-              <w:rPr>
-                <w:rFonts w:ascii="Calibri" w:hAnsi="Calibri"/>
-                <w:sz w:val="20"/>
-              </w:rPr>
-              <w:t xml:space="default">22.1</w:t>
-            </w:r>
-          </w:p>
-        </w:tc>
-        <w:tc>
-          <w:tcPr>
-            <w:tcBorders>
-              <w:top w:val="single" w:space="0" w:color="D3D3D3"/>
-              <w:bottom w:val="single" w:space="0" w:color="D3D3D3"/>
-              <w:start w:val="single" w:space="0" w:color="D3D3D3"/>
-              <w:end w:val="single" w:space="0" w:color="D3D3D3"/>
-            </w:tcBorders>
-          </w:tcPr>
-          <w:p>
-            <w:pPr>
-              <w:spacing w:before="0" w:after="60"/>
-              <w:keepNext/>
-              <w:jc w:val="end"/>
-            </w:pPr>
-            <w:r>
-              <w:rPr>
-                <w:rFonts w:ascii="Calibri" w:hAnsi="Calibri"/>
-                <w:sz w:val="20"/>
-              </w:rPr>
-              <w:t xml:space="default">84.990156</w:t>
-            </w:r>
-          </w:p>
-        </w:tc>
-        <w:tc>
-          <w:tcPr>
-            <w:tcBorders>
-              <w:top w:val="single" w:space="0" w:color="D3D3D3"/>
-              <w:bottom w:val="single" w:space="0" w:color="D3D3D3"/>
-              <w:start w:val="single" w:space="0" w:color="D3D3D3"/>
-              <w:end w:val="single" w:space="0" w:color="D3D3D3"/>
-            </w:tcBorders>
-          </w:tcPr>
-          <w:p>
-            <w:pPr>
-              <w:spacing w:before="0" w:after="60"/>
-              <w:keepNext/>
-              <w:jc w:val="end"/>
-            </w:pPr>
-            <w:r>
-              <w:rPr>
-                <w:rFonts w:ascii="Calibri" w:hAnsi="Calibri"/>
-                <w:sz w:val="20"/>
-              </w:rPr>
-              <w:t xml:space="default">6.7</w:t>
-            </w:r>
-          </w:p>
-        </w:tc>
-        <w:tc>
-          <w:tcPr>
-            <w:tcBorders>
-              <w:top w:val="single" w:space="0" w:color="D3D3D3"/>
-              <w:bottom w:val="single" w:space="0" w:color="D3D3D3"/>
-              <w:start w:val="single" w:space="0" w:color="D3D3D3"/>
-              <w:end w:val="single" w:space="0" w:color="D3D3D3"/>
-            </w:tcBorders>
-          </w:tcPr>
-          <w:p>
-            <w:pPr>
-              <w:spacing w:before="0" w:after="60"/>
-              <w:keepNext/>
-              <w:jc w:val="end"/>
-            </w:pPr>
-            <w:r>
-              <w:rPr>
-                <w:rFonts w:ascii="Calibri" w:hAnsi="Calibri"/>
-                <w:sz w:val="20"/>
-              </w:rPr>
-              <w:t xml:space="default">-34.8</w:t>
-            </w:r>
-          </w:p>
-        </w:tc>
-        <w:tc>
-          <w:tcPr>
-            <w:tcBorders>
-              <w:top w:val="single" w:space="0" w:color="D3D3D3"/>
-              <w:bottom w:val="single" w:space="0" w:color="D3D3D3"/>
-              <w:start w:val="single" w:space="0" w:color="D3D3D3"/>
-              <w:end w:val="single" w:space="0" w:color="D3D3D3"/>
-            </w:tcBorders>
-          </w:tcPr>
-          <w:p>
-            <w:pPr>
-              <w:spacing w:before="0" w:after="60"/>
-              <w:keepNext/>
-              <w:jc w:val="end"/>
-            </w:pPr>
-            <w:r>
-              <w:rPr>
-                <w:rFonts w:ascii="Calibri" w:hAnsi="Calibri"/>
-                <w:sz w:val="20"/>
-              </w:rPr>
-              <w:t xml:space="default">48.2</w:t>
+              <w:t xml:space="default">0.53</w:t>
+            </w:r>
+          </w:p>
+        </w:tc>
+        <w:tc>
+          <w:tcPr>
+            <w:tcBorders>
+              <w:top w:val="single" w:space="0" w:color="D3D3D3"/>
+              <w:bottom w:val="single" w:space="0" w:color="D3D3D3"/>
+              <w:start w:val="single" w:space="0" w:color="D3D3D3"/>
+              <w:end w:val="single" w:space="0" w:color="D3D3D3"/>
+            </w:tcBorders>
+          </w:tcPr>
+          <w:p>
+            <w:pPr>
+              <w:spacing w:before="0" w:after="60"/>
+              <w:keepNext/>
+              <w:jc w:val="end"/>
+            </w:pPr>
+            <w:r>
+              <w:rPr>
+                <w:rFonts w:ascii="Calibri" w:hAnsi="Calibri"/>
+                <w:sz w:val="20"/>
+              </w:rPr>
+              <w:t xml:space="default">15.5</w:t>
+            </w:r>
+          </w:p>
+        </w:tc>
+        <w:tc>
+          <w:tcPr>
+            <w:tcBorders>
+              <w:top w:val="single" w:space="0" w:color="D3D3D3"/>
+              <w:bottom w:val="single" w:space="0" w:color="D3D3D3"/>
+              <w:start w:val="single" w:space="0" w:color="D3D3D3"/>
+              <w:end w:val="single" w:space="0" w:color="D3D3D3"/>
+            </w:tcBorders>
+          </w:tcPr>
+          <w:p>
+            <w:pPr>
+              <w:spacing w:before="0" w:after="60"/>
+              <w:keepNext/>
+              <w:jc w:val="end"/>
+            </w:pPr>
+            <w:r>
+              <w:rPr>
+                <w:rFonts w:ascii="Calibri" w:hAnsi="Calibri"/>
+                <w:sz w:val="20"/>
+              </w:rPr>
+              <w:t xml:space="default">24.0</w:t>
+            </w:r>
+          </w:p>
+        </w:tc>
+        <w:tc>
+          <w:tcPr>
+            <w:tcBorders>
+              <w:top w:val="single" w:space="0" w:color="D3D3D3"/>
+              <w:bottom w:val="single" w:space="0" w:color="D3D3D3"/>
+              <w:start w:val="single" w:space="0" w:color="D3D3D3"/>
+              <w:end w:val="single" w:space="0" w:color="D3D3D3"/>
+            </w:tcBorders>
+          </w:tcPr>
+          <w:p>
+            <w:pPr>
+              <w:spacing w:before="0" w:after="60"/>
+              <w:keepNext/>
+              <w:jc w:val="end"/>
+            </w:pPr>
+            <w:r>
+              <w:rPr>
+                <w:rFonts w:ascii="Calibri" w:hAnsi="Calibri"/>
+                <w:sz w:val="20"/>
+              </w:rPr>
+              <w:t xml:space="default">80.760394</w:t>
+            </w:r>
+          </w:p>
+        </w:tc>
+        <w:tc>
+          <w:tcPr>
+            <w:tcBorders>
+              <w:top w:val="single" w:space="0" w:color="D3D3D3"/>
+              <w:bottom w:val="single" w:space="0" w:color="D3D3D3"/>
+              <w:start w:val="single" w:space="0" w:color="D3D3D3"/>
+              <w:end w:val="single" w:space="0" w:color="D3D3D3"/>
+            </w:tcBorders>
+          </w:tcPr>
+          <w:p>
+            <w:pPr>
+              <w:spacing w:before="0" w:after="60"/>
+              <w:keepNext/>
+              <w:jc w:val="end"/>
+            </w:pPr>
+            <w:r>
+              <w:rPr>
+                <w:rFonts w:ascii="Calibri" w:hAnsi="Calibri"/>
+                <w:sz w:val="20"/>
+              </w:rPr>
+              <w:t xml:space="default">6.9</w:t>
+            </w:r>
+          </w:p>
+        </w:tc>
+        <w:tc>
+          <w:tcPr>
+            <w:tcBorders>
+              <w:top w:val="single" w:space="0" w:color="D3D3D3"/>
+              <w:bottom w:val="single" w:space="0" w:color="D3D3D3"/>
+              <w:start w:val="single" w:space="0" w:color="D3D3D3"/>
+              <w:end w:val="single" w:space="0" w:color="D3D3D3"/>
+            </w:tcBorders>
+          </w:tcPr>
+          <w:p>
+            <w:pPr>
+              <w:spacing w:before="0" w:after="60"/>
+              <w:keepNext/>
+              <w:jc w:val="end"/>
+            </w:pPr>
+            <w:r>
+              <w:rPr>
+                <w:rFonts w:ascii="Calibri" w:hAnsi="Calibri"/>
+                <w:sz w:val="20"/>
+              </w:rPr>
+              <w:t xml:space="default">-38.4</w:t>
+            </w:r>
+          </w:p>
+        </w:tc>
+        <w:tc>
+          <w:tcPr>
+            <w:tcBorders>
+              <w:top w:val="single" w:space="0" w:color="D3D3D3"/>
+              <w:bottom w:val="single" w:space="0" w:color="D3D3D3"/>
+              <w:start w:val="single" w:space="0" w:color="D3D3D3"/>
+              <w:end w:val="single" w:space="0" w:color="D3D3D3"/>
+            </w:tcBorders>
+          </w:tcPr>
+          <w:p>
+            <w:pPr>
+              <w:spacing w:before="0" w:after="60"/>
+              <w:keepNext/>
+              <w:jc w:val="end"/>
+            </w:pPr>
+            <w:r>
+              <w:rPr>
+                <w:rFonts w:ascii="Calibri" w:hAnsi="Calibri"/>
+                <w:sz w:val="20"/>
+              </w:rPr>
+              <w:t xml:space="default">52.3</w:t>
             </w:r>
           </w:p>
         </w:tc>
@@ -6882,7 +6882,7 @@
                 <w:rFonts w:ascii="Calibri" w:hAnsi="Calibri"/>
                 <w:sz w:val="20"/>
               </w:rPr>
-              <w:t xml:space="default">10.941368</w:t>
+              <w:t xml:space="default">10.858994</w:t>
             </w:r>
           </w:p>
         </w:tc>
@@ -6930,7 +6930,7 @@
                 <w:rFonts w:ascii="Calibri" w:hAnsi="Calibri"/>
                 <w:sz w:val="20"/>
               </w:rPr>
-              <w:t xml:space="default">-14.0</w:t>
+              <w:t xml:space="default">-13.9</w:t>
             </w:r>
           </w:p>
         </w:tc>
@@ -7252,151 +7252,151 @@
                 <w:rFonts w:ascii="Calibri" w:hAnsi="Calibri"/>
                 <w:sz w:val="20"/>
               </w:rPr>
-              <w:t xml:space="default">0.53</w:t>
-            </w:r>
-          </w:p>
-        </w:tc>
-        <w:tc>
-          <w:tcPr>
-            <w:tcBorders>
-              <w:top w:val="single" w:space="0" w:color="D3D3D3"/>
-              <w:bottom w:val="single" w:space="0" w:color="D3D3D3"/>
-              <w:start w:val="single" w:space="0" w:color="D3D3D3"/>
-              <w:end w:val="single" w:space="0" w:color="D3D3D3"/>
-            </w:tcBorders>
-          </w:tcPr>
-          <w:p>
-            <w:pPr>
-              <w:spacing w:before="0" w:after="60"/>
-              <w:keepNext/>
-              <w:jc w:val="end"/>
-            </w:pPr>
-            <w:r>
-              <w:rPr>
-                <w:rFonts w:ascii="Calibri" w:hAnsi="Calibri"/>
-                <w:sz w:val="20"/>
-              </w:rPr>
-              <w:t xml:space="default">17.2</w:t>
-            </w:r>
-          </w:p>
-        </w:tc>
-        <w:tc>
-          <w:tcPr>
-            <w:tcBorders>
-              <w:top w:val="single" w:space="0" w:color="D3D3D3"/>
-              <w:bottom w:val="single" w:space="0" w:color="D3D3D3"/>
-              <w:start w:val="single" w:space="0" w:color="D3D3D3"/>
-              <w:end w:val="single" w:space="0" w:color="D3D3D3"/>
-            </w:tcBorders>
-          </w:tcPr>
-          <w:p>
-            <w:pPr>
-              <w:spacing w:before="0" w:after="60"/>
-              <w:keepNext/>
-              <w:jc w:val="end"/>
-            </w:pPr>
-            <w:r>
-              <w:rPr>
-                <w:rFonts w:ascii="Calibri" w:hAnsi="Calibri"/>
-                <w:sz w:val="20"/>
-              </w:rPr>
-              <w:t xml:space="default">27.8</w:t>
-            </w:r>
-          </w:p>
-        </w:tc>
-        <w:tc>
-          <w:tcPr>
-            <w:tcBorders>
-              <w:top w:val="single" w:space="0" w:color="D3D3D3"/>
-              <w:bottom w:val="single" w:space="0" w:color="D3D3D3"/>
-              <w:start w:val="single" w:space="0" w:color="D3D3D3"/>
-              <w:end w:val="single" w:space="0" w:color="D3D3D3"/>
-            </w:tcBorders>
-          </w:tcPr>
-          <w:p>
-            <w:pPr>
-              <w:spacing w:before="0" w:after="60"/>
-              <w:keepNext/>
-              <w:jc w:val="end"/>
-            </w:pPr>
-            <w:r>
-              <w:rPr>
-                <w:rFonts w:ascii="Calibri" w:hAnsi="Calibri"/>
-                <w:sz w:val="20"/>
-              </w:rPr>
-              <w:t xml:space="default">75.276286</w:t>
-            </w:r>
-          </w:p>
-        </w:tc>
-        <w:tc>
-          <w:tcPr>
-            <w:tcBorders>
-              <w:top w:val="single" w:space="0" w:color="D3D3D3"/>
-              <w:bottom w:val="single" w:space="0" w:color="D3D3D3"/>
-              <w:start w:val="single" w:space="0" w:color="D3D3D3"/>
-              <w:end w:val="single" w:space="0" w:color="D3D3D3"/>
-            </w:tcBorders>
-          </w:tcPr>
-          <w:p>
-            <w:pPr>
-              <w:spacing w:before="0" w:after="60"/>
-              <w:keepNext/>
-              <w:jc w:val="end"/>
-            </w:pPr>
-            <w:r>
-              <w:rPr>
-                <w:rFonts w:ascii="Calibri" w:hAnsi="Calibri"/>
-                <w:sz w:val="20"/>
-              </w:rPr>
-              <w:t xml:space="default">4.7</w:t>
-            </w:r>
-          </w:p>
-        </w:tc>
-        <w:tc>
-          <w:tcPr>
-            <w:tcBorders>
-              <w:top w:val="single" w:space="0" w:color="D3D3D3"/>
-              <w:bottom w:val="single" w:space="0" w:color="D3D3D3"/>
-              <w:start w:val="single" w:space="0" w:color="D3D3D3"/>
-              <w:end w:val="single" w:space="0" w:color="D3D3D3"/>
-            </w:tcBorders>
-          </w:tcPr>
-          <w:p>
-            <w:pPr>
-              <w:spacing w:before="0" w:after="60"/>
-              <w:keepNext/>
-              <w:jc w:val="end"/>
-            </w:pPr>
-            <w:r>
-              <w:rPr>
-                <w:rFonts w:ascii="Calibri" w:hAnsi="Calibri"/>
-                <w:sz w:val="20"/>
-              </w:rPr>
-              <w:t xml:space="default">-49.2</w:t>
-            </w:r>
-          </w:p>
-        </w:tc>
-        <w:tc>
-          <w:tcPr>
-            <w:tcBorders>
-              <w:top w:val="single" w:space="0" w:color="D3D3D3"/>
-              <w:bottom w:val="single" w:space="0" w:color="D3D3D3"/>
-              <w:start w:val="single" w:space="0" w:color="D3D3D3"/>
-              <w:end w:val="single" w:space="0" w:color="D3D3D3"/>
-            </w:tcBorders>
-          </w:tcPr>
-          <w:p>
-            <w:pPr>
-              <w:spacing w:before="0" w:after="60"/>
-              <w:keepNext/>
-              <w:jc w:val="end"/>
-            </w:pPr>
-            <w:r>
-              <w:rPr>
-                <w:rFonts w:ascii="Calibri" w:hAnsi="Calibri"/>
-                <w:sz w:val="20"/>
-              </w:rPr>
-              <w:t xml:space="default">58.7</w:t>
+              <w:t xml:space="default">0.52</w:t>
+            </w:r>
+          </w:p>
+        </w:tc>
+        <w:tc>
+          <w:tcPr>
+            <w:tcBorders>
+              <w:top w:val="single" w:space="0" w:color="D3D3D3"/>
+              <w:bottom w:val="single" w:space="0" w:color="D3D3D3"/>
+              <w:start w:val="single" w:space="0" w:color="D3D3D3"/>
+              <w:end w:val="single" w:space="0" w:color="D3D3D3"/>
+            </w:tcBorders>
+          </w:tcPr>
+          <w:p>
+            <w:pPr>
+              <w:spacing w:before="0" w:after="60"/>
+              <w:keepNext/>
+              <w:jc w:val="end"/>
+            </w:pPr>
+            <w:r>
+              <w:rPr>
+                <w:rFonts w:ascii="Calibri" w:hAnsi="Calibri"/>
+                <w:sz w:val="20"/>
+              </w:rPr>
+              <w:t xml:space="default">16.5</w:t>
+            </w:r>
+          </w:p>
+        </w:tc>
+        <w:tc>
+          <w:tcPr>
+            <w:tcBorders>
+              <w:top w:val="single" w:space="0" w:color="D3D3D3"/>
+              <w:bottom w:val="single" w:space="0" w:color="D3D3D3"/>
+              <w:start w:val="single" w:space="0" w:color="D3D3D3"/>
+              <w:end w:val="single" w:space="0" w:color="D3D3D3"/>
+            </w:tcBorders>
+          </w:tcPr>
+          <w:p>
+            <w:pPr>
+              <w:spacing w:before="0" w:after="60"/>
+              <w:keepNext/>
+              <w:jc w:val="end"/>
+            </w:pPr>
+            <w:r>
+              <w:rPr>
+                <w:rFonts w:ascii="Calibri" w:hAnsi="Calibri"/>
+                <w:sz w:val="20"/>
+              </w:rPr>
+              <w:t xml:space="default">29.5</w:t>
+            </w:r>
+          </w:p>
+        </w:tc>
+        <w:tc>
+          <w:tcPr>
+            <w:tcBorders>
+              <w:top w:val="single" w:space="0" w:color="D3D3D3"/>
+              <w:bottom w:val="single" w:space="0" w:color="D3D3D3"/>
+              <w:start w:val="single" w:space="0" w:color="D3D3D3"/>
+              <w:end w:val="single" w:space="0" w:color="D3D3D3"/>
+            </w:tcBorders>
+          </w:tcPr>
+          <w:p>
+            <w:pPr>
+              <w:spacing w:before="0" w:after="60"/>
+              <w:keepNext/>
+              <w:jc w:val="end"/>
+            </w:pPr>
+            <w:r>
+              <w:rPr>
+                <w:rFonts w:ascii="Calibri" w:hAnsi="Calibri"/>
+                <w:sz w:val="20"/>
+              </w:rPr>
+              <w:t xml:space="default">76.953333</w:t>
+            </w:r>
+          </w:p>
+        </w:tc>
+        <w:tc>
+          <w:tcPr>
+            <w:tcBorders>
+              <w:top w:val="single" w:space="0" w:color="D3D3D3"/>
+              <w:bottom w:val="single" w:space="0" w:color="D3D3D3"/>
+              <w:start w:val="single" w:space="0" w:color="D3D3D3"/>
+              <w:end w:val="single" w:space="0" w:color="D3D3D3"/>
+            </w:tcBorders>
+          </w:tcPr>
+          <w:p>
+            <w:pPr>
+              <w:spacing w:before="0" w:after="60"/>
+              <w:keepNext/>
+              <w:jc w:val="end"/>
+            </w:pPr>
+            <w:r>
+              <w:rPr>
+                <w:rFonts w:ascii="Calibri" w:hAnsi="Calibri"/>
+                <w:sz w:val="20"/>
+              </w:rPr>
+              <w:t xml:space="default">5.3</w:t>
+            </w:r>
+          </w:p>
+        </w:tc>
+        <w:tc>
+          <w:tcPr>
+            <w:tcBorders>
+              <w:top w:val="single" w:space="0" w:color="D3D3D3"/>
+              <w:bottom w:val="single" w:space="0" w:color="D3D3D3"/>
+              <w:start w:val="single" w:space="0" w:color="D3D3D3"/>
+              <w:end w:val="single" w:space="0" w:color="D3D3D3"/>
+            </w:tcBorders>
+          </w:tcPr>
+          <w:p>
+            <w:pPr>
+              <w:spacing w:before="0" w:after="60"/>
+              <w:keepNext/>
+              <w:jc w:val="end"/>
+            </w:pPr>
+            <w:r>
+              <w:rPr>
+                <w:rFonts w:ascii="Calibri" w:hAnsi="Calibri"/>
+                <w:sz w:val="20"/>
+              </w:rPr>
+              <w:t xml:space="default">-51.8</w:t>
+            </w:r>
+          </w:p>
+        </w:tc>
+        <w:tc>
+          <w:tcPr>
+            <w:tcBorders>
+              <w:top w:val="single" w:space="0" w:color="D3D3D3"/>
+              <w:bottom w:val="single" w:space="0" w:color="D3D3D3"/>
+              <w:start w:val="single" w:space="0" w:color="D3D3D3"/>
+              <w:end w:val="single" w:space="0" w:color="D3D3D3"/>
+            </w:tcBorders>
+          </w:tcPr>
+          <w:p>
+            <w:pPr>
+              <w:spacing w:before="0" w:after="60"/>
+              <w:keepNext/>
+              <w:jc w:val="end"/>
+            </w:pPr>
+            <w:r>
+              <w:rPr>
+                <w:rFonts w:ascii="Calibri" w:hAnsi="Calibri"/>
+                <w:sz w:val="20"/>
+              </w:rPr>
+              <w:t xml:space="default">62.5</w:t>
             </w:r>
           </w:p>
         </w:tc>
@@ -7727,79 +7727,79 @@
                 <w:rFonts w:ascii="Calibri" w:hAnsi="Calibri"/>
                 <w:sz w:val="20"/>
               </w:rPr>
-              <w:t xml:space="default">0.95</w:t>
-            </w:r>
-          </w:p>
-        </w:tc>
-        <w:tc>
-          <w:tcPr>
-            <w:tcBorders>
-              <w:top w:val="single" w:space="0" w:color="D3D3D3"/>
-              <w:bottom w:val="single" w:space="0" w:color="D3D3D3"/>
-              <w:start w:val="single" w:space="0" w:color="D3D3D3"/>
-              <w:end w:val="single" w:space="0" w:color="D3D3D3"/>
-            </w:tcBorders>
-          </w:tcPr>
-          <w:p>
-            <w:pPr>
-              <w:spacing w:before="0" w:after="60"/>
-              <w:keepNext/>
-              <w:jc w:val="end"/>
-            </w:pPr>
-            <w:r>
-              <w:rPr>
-                <w:rFonts w:ascii="Calibri" w:hAnsi="Calibri"/>
-                <w:sz w:val="20"/>
-              </w:rPr>
-              <w:t xml:space="default">3.2</w:t>
-            </w:r>
-          </w:p>
-        </w:tc>
-        <w:tc>
-          <w:tcPr>
-            <w:tcBorders>
-              <w:top w:val="single" w:space="0" w:color="D3D3D3"/>
-              <w:bottom w:val="single" w:space="0" w:color="D3D3D3"/>
-              <w:start w:val="single" w:space="0" w:color="D3D3D3"/>
-              <w:end w:val="single" w:space="0" w:color="D3D3D3"/>
-            </w:tcBorders>
-          </w:tcPr>
-          <w:p>
-            <w:pPr>
-              <w:spacing w:before="0" w:after="60"/>
-              <w:keepNext/>
-              <w:jc w:val="end"/>
-            </w:pPr>
-            <w:r>
-              <w:rPr>
-                <w:rFonts w:ascii="Calibri" w:hAnsi="Calibri"/>
-                <w:sz w:val="20"/>
-              </w:rPr>
-              <w:t xml:space="default">4.4</w:t>
-            </w:r>
-          </w:p>
-        </w:tc>
-        <w:tc>
-          <w:tcPr>
-            <w:tcBorders>
-              <w:top w:val="single" w:space="0" w:color="D3D3D3"/>
-              <w:bottom w:val="single" w:space="0" w:color="D3D3D3"/>
-              <w:start w:val="single" w:space="0" w:color="D3D3D3"/>
-              <w:end w:val="single" w:space="0" w:color="D3D3D3"/>
-            </w:tcBorders>
-          </w:tcPr>
-          <w:p>
-            <w:pPr>
-              <w:spacing w:before="0" w:after="60"/>
-              <w:keepNext/>
-              <w:jc w:val="end"/>
-            </w:pPr>
-            <w:r>
-              <w:rPr>
-                <w:rFonts w:ascii="Calibri" w:hAnsi="Calibri"/>
-                <w:sz w:val="20"/>
-              </w:rPr>
-              <w:t xml:space="default">11.006939</w:t>
+              <w:t xml:space="default">0.94</w:t>
+            </w:r>
+          </w:p>
+        </w:tc>
+        <w:tc>
+          <w:tcPr>
+            <w:tcBorders>
+              <w:top w:val="single" w:space="0" w:color="D3D3D3"/>
+              <w:bottom w:val="single" w:space="0" w:color="D3D3D3"/>
+              <w:start w:val="single" w:space="0" w:color="D3D3D3"/>
+              <w:end w:val="single" w:space="0" w:color="D3D3D3"/>
+            </w:tcBorders>
+          </w:tcPr>
+          <w:p>
+            <w:pPr>
+              <w:spacing w:before="0" w:after="60"/>
+              <w:keepNext/>
+              <w:jc w:val="end"/>
+            </w:pPr>
+            <w:r>
+              <w:rPr>
+                <w:rFonts w:ascii="Calibri" w:hAnsi="Calibri"/>
+                <w:sz w:val="20"/>
+              </w:rPr>
+              <w:t xml:space="default">3.1</w:t>
+            </w:r>
+          </w:p>
+        </w:tc>
+        <w:tc>
+          <w:tcPr>
+            <w:tcBorders>
+              <w:top w:val="single" w:space="0" w:color="D3D3D3"/>
+              <w:bottom w:val="single" w:space="0" w:color="D3D3D3"/>
+              <w:start w:val="single" w:space="0" w:color="D3D3D3"/>
+              <w:end w:val="single" w:space="0" w:color="D3D3D3"/>
+            </w:tcBorders>
+          </w:tcPr>
+          <w:p>
+            <w:pPr>
+              <w:spacing w:before="0" w:after="60"/>
+              <w:keepNext/>
+              <w:jc w:val="end"/>
+            </w:pPr>
+            <w:r>
+              <w:rPr>
+                <w:rFonts w:ascii="Calibri" w:hAnsi="Calibri"/>
+                <w:sz w:val="20"/>
+              </w:rPr>
+              <w:t xml:space="default">4.5</w:t>
+            </w:r>
+          </w:p>
+        </w:tc>
+        <w:tc>
+          <w:tcPr>
+            <w:tcBorders>
+              <w:top w:val="single" w:space="0" w:color="D3D3D3"/>
+              <w:bottom w:val="single" w:space="0" w:color="D3D3D3"/>
+              <w:start w:val="single" w:space="0" w:color="D3D3D3"/>
+              <w:end w:val="single" w:space="0" w:color="D3D3D3"/>
+            </w:tcBorders>
+          </w:tcPr>
+          <w:p>
+            <w:pPr>
+              <w:spacing w:before="0" w:after="60"/>
+              <w:keepNext/>
+              <w:jc w:val="end"/>
+            </w:pPr>
+            <w:r>
+              <w:rPr>
+                <w:rFonts w:ascii="Calibri" w:hAnsi="Calibri"/>
+                <w:sz w:val="20"/>
+              </w:rPr>
+              <w:t xml:space="default">10.470744</w:t>
             </w:r>
           </w:p>
         </w:tc>
@@ -7847,31 +7847,31 @@
                 <w:rFonts w:ascii="Calibri" w:hAnsi="Calibri"/>
                 <w:sz w:val="20"/>
               </w:rPr>
-              <w:t xml:space="default">-6.9</w:t>
-            </w:r>
-          </w:p>
-        </w:tc>
-        <w:tc>
-          <w:tcPr>
-            <w:tcBorders>
-              <w:top w:val="single" w:space="0" w:color="D3D3D3"/>
-              <w:bottom w:val="single" w:space="0" w:color="D3D3D3"/>
-              <w:start w:val="single" w:space="0" w:color="D3D3D3"/>
-              <w:end w:val="single" w:space="0" w:color="D3D3D3"/>
-            </w:tcBorders>
-          </w:tcPr>
-          <w:p>
-            <w:pPr>
-              <w:spacing w:before="0" w:after="60"/>
-              <w:keepNext/>
-              <w:jc w:val="end"/>
-            </w:pPr>
-            <w:r>
-              <w:rPr>
-                <w:rFonts w:ascii="Calibri" w:hAnsi="Calibri"/>
-                <w:sz w:val="20"/>
-              </w:rPr>
-              <w:t xml:space="default">9.6</w:t>
+              <w:t xml:space="default">-7.0</w:t>
+            </w:r>
+          </w:p>
+        </w:tc>
+        <w:tc>
+          <w:tcPr>
+            <w:tcBorders>
+              <w:top w:val="single" w:space="0" w:color="D3D3D3"/>
+              <w:bottom w:val="single" w:space="0" w:color="D3D3D3"/>
+              <w:start w:val="single" w:space="0" w:color="D3D3D3"/>
+              <w:end w:val="single" w:space="0" w:color="D3D3D3"/>
+            </w:tcBorders>
+          </w:tcPr>
+          <w:p>
+            <w:pPr>
+              <w:spacing w:before="0" w:after="60"/>
+              <w:keepNext/>
+              <w:jc w:val="end"/>
+            </w:pPr>
+            <w:r>
+              <w:rPr>
+                <w:rFonts w:ascii="Calibri" w:hAnsi="Calibri"/>
+                <w:sz w:val="20"/>
+              </w:rPr>
+              <w:t xml:space="default">9.7</w:t>
             </w:r>
           </w:p>
         </w:tc>
@@ -8169,151 +8169,151 @@
                 <w:rFonts w:ascii="Calibri" w:hAnsi="Calibri"/>
                 <w:sz w:val="20"/>
               </w:rPr>
-              <w:t xml:space="default">0.43</w:t>
-            </w:r>
-          </w:p>
-        </w:tc>
-        <w:tc>
-          <w:tcPr>
-            <w:tcBorders>
-              <w:top w:val="single" w:space="0" w:color="D3D3D3"/>
-              <w:bottom w:val="single" w:space="0" w:color="D3D3D3"/>
-              <w:start w:val="single" w:space="0" w:color="D3D3D3"/>
-              <w:end w:val="single" w:space="0" w:color="D3D3D3"/>
-            </w:tcBorders>
-          </w:tcPr>
-          <w:p>
-            <w:pPr>
-              <w:spacing w:before="0" w:after="60"/>
-              <w:keepNext/>
-              <w:jc w:val="end"/>
-            </w:pPr>
-            <w:r>
-              <w:rPr>
-                <w:rFonts w:ascii="Calibri" w:hAnsi="Calibri"/>
-                <w:sz w:val="20"/>
-              </w:rPr>
-              <w:t xml:space="default">19.1</w:t>
-            </w:r>
-          </w:p>
-        </w:tc>
-        <w:tc>
-          <w:tcPr>
-            <w:tcBorders>
-              <w:top w:val="single" w:space="0" w:color="D3D3D3"/>
-              <w:bottom w:val="single" w:space="0" w:color="D3D3D3"/>
-              <w:start w:val="single" w:space="0" w:color="D3D3D3"/>
-              <w:end w:val="single" w:space="0" w:color="D3D3D3"/>
-            </w:tcBorders>
-          </w:tcPr>
-          <w:p>
-            <w:pPr>
-              <w:spacing w:before="0" w:after="60"/>
-              <w:keepNext/>
-              <w:jc w:val="end"/>
-            </w:pPr>
-            <w:r>
-              <w:rPr>
-                <w:rFonts w:ascii="Calibri" w:hAnsi="Calibri"/>
-                <w:sz w:val="20"/>
-              </w:rPr>
-              <w:t xml:space="default">51.7</w:t>
-            </w:r>
-          </w:p>
-        </w:tc>
-        <w:tc>
-          <w:tcPr>
-            <w:tcBorders>
-              <w:top w:val="single" w:space="0" w:color="D3D3D3"/>
-              <w:bottom w:val="single" w:space="0" w:color="D3D3D3"/>
-              <w:start w:val="single" w:space="0" w:color="D3D3D3"/>
-              <w:end w:val="single" w:space="0" w:color="D3D3D3"/>
-            </w:tcBorders>
-          </w:tcPr>
-          <w:p>
-            <w:pPr>
-              <w:spacing w:before="0" w:after="60"/>
-              <w:keepNext/>
-              <w:jc w:val="end"/>
-            </w:pPr>
-            <w:r>
-              <w:rPr>
-                <w:rFonts w:ascii="Calibri" w:hAnsi="Calibri"/>
-                <w:sz w:val="20"/>
-              </w:rPr>
-              <w:t xml:space="default">74.486164</w:t>
-            </w:r>
-          </w:p>
-        </w:tc>
-        <w:tc>
-          <w:tcPr>
-            <w:tcBorders>
-              <w:top w:val="single" w:space="0" w:color="D3D3D3"/>
-              <w:bottom w:val="single" w:space="0" w:color="D3D3D3"/>
-              <w:start w:val="single" w:space="0" w:color="D3D3D3"/>
-              <w:end w:val="single" w:space="0" w:color="D3D3D3"/>
-            </w:tcBorders>
-          </w:tcPr>
-          <w:p>
-            <w:pPr>
-              <w:spacing w:before="0" w:after="60"/>
-              <w:keepNext/>
-              <w:jc w:val="end"/>
-            </w:pPr>
-            <w:r>
-              <w:rPr>
-                <w:rFonts w:ascii="Calibri" w:hAnsi="Calibri"/>
-                <w:sz w:val="20"/>
-              </w:rPr>
-              <w:t xml:space="default">2.0</w:t>
-            </w:r>
-          </w:p>
-        </w:tc>
-        <w:tc>
-          <w:tcPr>
-            <w:tcBorders>
-              <w:top w:val="single" w:space="0" w:color="D3D3D3"/>
-              <w:bottom w:val="single" w:space="0" w:color="D3D3D3"/>
-              <w:start w:val="single" w:space="0" w:color="D3D3D3"/>
-              <w:end w:val="single" w:space="0" w:color="D3D3D3"/>
-            </w:tcBorders>
-          </w:tcPr>
-          <w:p>
-            <w:pPr>
-              <w:spacing w:before="0" w:after="60"/>
-              <w:keepNext/>
-              <w:jc w:val="end"/>
-            </w:pPr>
-            <w:r>
-              <w:rPr>
-                <w:rFonts w:ascii="Calibri" w:hAnsi="Calibri"/>
-                <w:sz w:val="20"/>
-              </w:rPr>
-              <w:t xml:space="default">-99.8</w:t>
-            </w:r>
-          </w:p>
-        </w:tc>
-        <w:tc>
-          <w:tcPr>
-            <w:tcBorders>
-              <w:top w:val="single" w:space="0" w:color="D3D3D3"/>
-              <w:bottom w:val="single" w:space="0" w:color="D3D3D3"/>
-              <w:start w:val="single" w:space="0" w:color="D3D3D3"/>
-              <w:end w:val="single" w:space="0" w:color="D3D3D3"/>
-            </w:tcBorders>
-          </w:tcPr>
-          <w:p>
-            <w:pPr>
-              <w:spacing w:before="0" w:after="60"/>
-              <w:keepNext/>
-              <w:jc w:val="end"/>
-            </w:pPr>
-            <w:r>
-              <w:rPr>
-                <w:rFonts w:ascii="Calibri" w:hAnsi="Calibri"/>
-                <w:sz w:val="20"/>
-              </w:rPr>
-              <w:t xml:space="default">103.8</w:t>
+              <w:t xml:space="default">0.48</w:t>
+            </w:r>
+          </w:p>
+        </w:tc>
+        <w:tc>
+          <w:tcPr>
+            <w:tcBorders>
+              <w:top w:val="single" w:space="0" w:color="D3D3D3"/>
+              <w:bottom w:val="single" w:space="0" w:color="D3D3D3"/>
+              <w:start w:val="single" w:space="0" w:color="D3D3D3"/>
+              <w:end w:val="single" w:space="0" w:color="D3D3D3"/>
+            </w:tcBorders>
+          </w:tcPr>
+          <w:p>
+            <w:pPr>
+              <w:spacing w:before="0" w:after="60"/>
+              <w:keepNext/>
+              <w:jc w:val="end"/>
+            </w:pPr>
+            <w:r>
+              <w:rPr>
+                <w:rFonts w:ascii="Calibri" w:hAnsi="Calibri"/>
+                <w:sz w:val="20"/>
+              </w:rPr>
+              <w:t xml:space="default">18.0</w:t>
+            </w:r>
+          </w:p>
+        </w:tc>
+        <w:tc>
+          <w:tcPr>
+            <w:tcBorders>
+              <w:top w:val="single" w:space="0" w:color="D3D3D3"/>
+              <w:bottom w:val="single" w:space="0" w:color="D3D3D3"/>
+              <w:start w:val="single" w:space="0" w:color="D3D3D3"/>
+              <w:end w:val="single" w:space="0" w:color="D3D3D3"/>
+            </w:tcBorders>
+          </w:tcPr>
+          <w:p>
+            <w:pPr>
+              <w:spacing w:before="0" w:after="60"/>
+              <w:keepNext/>
+              <w:jc w:val="end"/>
+            </w:pPr>
+            <w:r>
+              <w:rPr>
+                <w:rFonts w:ascii="Calibri" w:hAnsi="Calibri"/>
+                <w:sz w:val="20"/>
+              </w:rPr>
+              <w:t xml:space="default">50.0</w:t>
+            </w:r>
+          </w:p>
+        </w:tc>
+        <w:tc>
+          <w:tcPr>
+            <w:tcBorders>
+              <w:top w:val="single" w:space="0" w:color="D3D3D3"/>
+              <w:bottom w:val="single" w:space="0" w:color="D3D3D3"/>
+              <w:start w:val="single" w:space="0" w:color="D3D3D3"/>
+              <w:end w:val="single" w:space="0" w:color="D3D3D3"/>
+            </w:tcBorders>
+          </w:tcPr>
+          <w:p>
+            <w:pPr>
+              <w:spacing w:before="0" w:after="60"/>
+              <w:keepNext/>
+              <w:jc w:val="end"/>
+            </w:pPr>
+            <w:r>
+              <w:rPr>
+                <w:rFonts w:ascii="Calibri" w:hAnsi="Calibri"/>
+                <w:sz w:val="20"/>
+              </w:rPr>
+              <w:t xml:space="default">66.872950</w:t>
+            </w:r>
+          </w:p>
+        </w:tc>
+        <w:tc>
+          <w:tcPr>
+            <w:tcBorders>
+              <w:top w:val="single" w:space="0" w:color="D3D3D3"/>
+              <w:bottom w:val="single" w:space="0" w:color="D3D3D3"/>
+              <w:start w:val="single" w:space="0" w:color="D3D3D3"/>
+              <w:end w:val="single" w:space="0" w:color="D3D3D3"/>
+            </w:tcBorders>
+          </w:tcPr>
+          <w:p>
+            <w:pPr>
+              <w:spacing w:before="0" w:after="60"/>
+              <w:keepNext/>
+              <w:jc w:val="end"/>
+            </w:pPr>
+            <w:r>
+              <w:rPr>
+                <w:rFonts w:ascii="Calibri" w:hAnsi="Calibri"/>
+                <w:sz w:val="20"/>
+              </w:rPr>
+              <w:t xml:space="default">1.8</w:t>
+            </w:r>
+          </w:p>
+        </w:tc>
+        <w:tc>
+          <w:tcPr>
+            <w:tcBorders>
+              <w:top w:val="single" w:space="0" w:color="D3D3D3"/>
+              <w:bottom w:val="single" w:space="0" w:color="D3D3D3"/>
+              <w:start w:val="single" w:space="0" w:color="D3D3D3"/>
+              <w:end w:val="single" w:space="0" w:color="D3D3D3"/>
+            </w:tcBorders>
+          </w:tcPr>
+          <w:p>
+            <w:pPr>
+              <w:spacing w:before="0" w:after="60"/>
+              <w:keepNext/>
+              <w:jc w:val="end"/>
+            </w:pPr>
+            <w:r>
+              <w:rPr>
+                <w:rFonts w:ascii="Calibri" w:hAnsi="Calibri"/>
+                <w:sz w:val="20"/>
+              </w:rPr>
+              <w:t xml:space="default">-96.7</w:t>
+            </w:r>
+          </w:p>
+        </w:tc>
+        <w:tc>
+          <w:tcPr>
+            <w:tcBorders>
+              <w:top w:val="single" w:space="0" w:color="D3D3D3"/>
+              <w:bottom w:val="single" w:space="0" w:color="D3D3D3"/>
+              <w:start w:val="single" w:space="0" w:color="D3D3D3"/>
+              <w:end w:val="single" w:space="0" w:color="D3D3D3"/>
+            </w:tcBorders>
+          </w:tcPr>
+          <w:p>
+            <w:pPr>
+              <w:spacing w:before="0" w:after="60"/>
+              <w:keepNext/>
+              <w:jc w:val="end"/>
+            </w:pPr>
+            <w:r>
+              <w:rPr>
+                <w:rFonts w:ascii="Calibri" w:hAnsi="Calibri"/>
+                <w:sz w:val="20"/>
+              </w:rPr>
+              <w:t xml:space="default">100.3</w:t>
             </w:r>
           </w:p>
         </w:tc>

</xml_diff>